<commit_message>
Updated errors inside script
</commit_message>
<xml_diff>
--- a/NarrativeScript/BeaglesJam-Narrative2.docx
+++ b/NarrativeScript/BeaglesJam-Narrative2.docx
@@ -76,29 +76,7 @@
           <w:sz w:val="24"/>
           <w:szCs w:val="24"/>
         </w:rPr>
-        <w:t xml:space="preserve">Prologue: </w:t>
-      </w:r>
-      <w:proofErr w:type="spellStart"/>
-      <w:r>
-        <w:rPr>
-          <w:rFonts w:ascii="Courier New" w:hAnsi="Courier New" w:cs="Courier New"/>
-          <w:b/>
-          <w:bCs/>
-          <w:sz w:val="24"/>
-          <w:szCs w:val="24"/>
-        </w:rPr>
-        <w:t>Neorens</w:t>
-      </w:r>
-      <w:proofErr w:type="spellEnd"/>
-      <w:r>
-        <w:rPr>
-          <w:rFonts w:ascii="Courier New" w:hAnsi="Courier New" w:cs="Courier New"/>
-          <w:b/>
-          <w:bCs/>
-          <w:sz w:val="24"/>
-          <w:szCs w:val="24"/>
-        </w:rPr>
-        <w:t xml:space="preserve"> University. Fall </w:t>
+        <w:t xml:space="preserve">Prologue: Neorens University. Fall </w:t>
       </w:r>
       <w:r>
         <w:rPr>
@@ -152,51 +130,15 @@
           <w:sz w:val="24"/>
           <w:szCs w:val="24"/>
         </w:rPr>
-        <w:t xml:space="preserve">. You have made it. You are graduating your </w:t>
-      </w:r>
-      <w:proofErr w:type="gramStart"/>
-      <w:r>
-        <w:rPr>
-          <w:rFonts w:ascii="Courier New" w:hAnsi="Courier New" w:cs="Courier New"/>
-          <w:sz w:val="24"/>
-          <w:szCs w:val="24"/>
-        </w:rPr>
-        <w:t>Bachelor’s</w:t>
-      </w:r>
-      <w:proofErr w:type="gramEnd"/>
-      <w:r>
-        <w:rPr>
-          <w:rFonts w:ascii="Courier New" w:hAnsi="Courier New" w:cs="Courier New"/>
-          <w:sz w:val="24"/>
-          <w:szCs w:val="24"/>
-        </w:rPr>
-        <w:t xml:space="preserve"> with a full </w:t>
-      </w:r>
-      <w:r>
-        <w:rPr>
-          <w:rFonts w:ascii="Courier New" w:hAnsi="Courier New" w:cs="Courier New"/>
-          <w:sz w:val="24"/>
-          <w:szCs w:val="24"/>
-        </w:rPr>
-        <w:t xml:space="preserve">academic marks. And everyone knows you in </w:t>
-      </w:r>
-      <w:proofErr w:type="spellStart"/>
-      <w:r>
-        <w:rPr>
-          <w:rFonts w:ascii="Courier New" w:hAnsi="Courier New" w:cs="Courier New"/>
-          <w:sz w:val="24"/>
-          <w:szCs w:val="24"/>
-        </w:rPr>
-        <w:t>Neorens</w:t>
-      </w:r>
-      <w:proofErr w:type="spellEnd"/>
-      <w:r>
-        <w:rPr>
-          <w:rFonts w:ascii="Courier New" w:hAnsi="Courier New" w:cs="Courier New"/>
-          <w:sz w:val="24"/>
-          <w:szCs w:val="24"/>
-        </w:rPr>
-        <w:t xml:space="preserve"> University, the worlds most prestigious institute to date. </w:t>
+        <w:t xml:space="preserve">. You have made it. You are graduating your Bachelor’s with a full </w:t>
+      </w:r>
+      <w:r>
+        <w:rPr>
+          <w:rFonts w:ascii="Courier New" w:hAnsi="Courier New" w:cs="Courier New"/>
+          <w:sz w:val="24"/>
+          <w:szCs w:val="24"/>
+        </w:rPr>
+        <w:t xml:space="preserve">academic marks. And everyone knows you in Neorens University, the worlds most prestigious institute to date. </w:t>
       </w:r>
     </w:p>
     <w:p>
@@ -214,25 +156,7 @@
           <w:sz w:val="24"/>
           <w:szCs w:val="24"/>
         </w:rPr>
-        <w:t xml:space="preserve">You enter the main grandiose ceremony hall and sit down eagerly. The graduation ceremony is about to start. You are up any minute to give your valedictorian speech that you spent few nights polishing up at the Codex Library. Enters M. Bufford, the Chancellor. Everyone stands up and claps, for today is a joyous day. He says a few words and M. </w:t>
-      </w:r>
-      <w:proofErr w:type="spellStart"/>
-      <w:r>
-        <w:rPr>
-          <w:rFonts w:ascii="Courier New" w:hAnsi="Courier New" w:cs="Courier New"/>
-          <w:sz w:val="24"/>
-          <w:szCs w:val="24"/>
-        </w:rPr>
-        <w:t>Melufas</w:t>
-      </w:r>
-      <w:proofErr w:type="spellEnd"/>
-      <w:r>
-        <w:rPr>
-          <w:rFonts w:ascii="Courier New" w:hAnsi="Courier New" w:cs="Courier New"/>
-          <w:sz w:val="24"/>
-          <w:szCs w:val="24"/>
-        </w:rPr>
-        <w:t xml:space="preserve">, your fourth-year </w:t>
+        <w:t xml:space="preserve">You enter the main grandiose ceremony hall and sit down eagerly. The graduation ceremony is about to start. You are up any minute to give your valedictorian speech that you spent few nights polishing up at the Codex Library. Enters M. Bufford, the Chancellor. Everyone stands up and claps, for today is a joyous day. He says a few words and M. Melufas, your fourth-year </w:t>
       </w:r>
       <w:r>
         <w:rPr>
@@ -304,25 +228,7 @@
           <w:sz w:val="24"/>
           <w:szCs w:val="24"/>
         </w:rPr>
-        <w:t xml:space="preserve">BOOM explodes beneath you. The entire hall </w:t>
-      </w:r>
-      <w:proofErr w:type="gramStart"/>
-      <w:r>
-        <w:rPr>
-          <w:rFonts w:ascii="Courier New" w:hAnsi="Courier New" w:cs="Courier New"/>
-          <w:sz w:val="24"/>
-          <w:szCs w:val="24"/>
-        </w:rPr>
-        <w:t>erupts</w:t>
-      </w:r>
-      <w:proofErr w:type="gramEnd"/>
-      <w:r>
-        <w:rPr>
-          <w:rFonts w:ascii="Courier New" w:hAnsi="Courier New" w:cs="Courier New"/>
-          <w:sz w:val="24"/>
-          <w:szCs w:val="24"/>
-        </w:rPr>
-        <w:t xml:space="preserve"> and everything vanishes in an instant.  </w:t>
+        <w:t xml:space="preserve">BOOM explodes beneath you. The entire hall erupts and everything vanishes in an instant.  </w:t>
       </w:r>
     </w:p>
     <w:p>
@@ -678,34 +584,136 @@
           <w:sz w:val="24"/>
           <w:szCs w:val="24"/>
         </w:rPr>
-        <w:t xml:space="preserve">Son of the school’s chancellor. </w:t>
-      </w:r>
-      <w:r>
-        <w:rPr>
-          <w:rFonts w:ascii="Courier New" w:hAnsi="Courier New" w:cs="Courier New"/>
-          <w:sz w:val="24"/>
-          <w:szCs w:val="24"/>
-        </w:rPr>
-        <w:t>He does software engineering.</w:t>
-      </w:r>
-      <w:r>
-        <w:rPr>
-          <w:rFonts w:ascii="Courier New" w:hAnsi="Courier New" w:cs="Courier New"/>
-          <w:sz w:val="24"/>
-          <w:szCs w:val="24"/>
-        </w:rPr>
-        <w:t xml:space="preserve"> Currently working on a robotic arm alongside M. </w:t>
-      </w:r>
-      <w:proofErr w:type="spellStart"/>
-      <w:r>
-        <w:rPr>
-          <w:rFonts w:ascii="Courier New" w:hAnsi="Courier New" w:cs="Courier New"/>
-          <w:sz w:val="24"/>
-          <w:szCs w:val="24"/>
-        </w:rPr>
-        <w:t>Dragoris</w:t>
-      </w:r>
-      <w:proofErr w:type="spellEnd"/>
+        <w:t>Son of the school’s chancellor. He does software engineering.</w:t>
+      </w:r>
+      <w:r>
+        <w:rPr>
+          <w:rFonts w:ascii="Courier New" w:hAnsi="Courier New" w:cs="Courier New"/>
+          <w:sz w:val="24"/>
+          <w:szCs w:val="24"/>
+        </w:rPr>
+        <w:t xml:space="preserve"> Currently working on a robotic arm alongside M. Dragoris</w:t>
+      </w:r>
+      <w:r>
+        <w:rPr>
+          <w:rFonts w:ascii="Courier New" w:hAnsi="Courier New" w:cs="Courier New"/>
+          <w:sz w:val="24"/>
+          <w:szCs w:val="24"/>
+        </w:rPr>
+        <w:t xml:space="preserve"> that can do programmed time tasks.</w:t>
+      </w:r>
+    </w:p>
+    <w:p>
+      <w:pPr>
+        <w:spacing w:line="276" w:lineRule="auto"/>
+        <w:rPr>
+          <w:rFonts w:ascii="Courier New" w:hAnsi="Courier New" w:cs="Courier New"/>
+          <w:sz w:val="24"/>
+          <w:szCs w:val="24"/>
+        </w:rPr>
+      </w:pPr>
+      <w:r>
+        <w:rPr>
+          <w:rFonts w:ascii="Courier New" w:hAnsi="Courier New" w:cs="Courier New"/>
+          <w:sz w:val="24"/>
+          <w:szCs w:val="24"/>
+        </w:rPr>
+        <w:t xml:space="preserve">Motive: </w:t>
+      </w:r>
+      <w:r>
+        <w:rPr>
+          <w:rFonts w:ascii="Courier New" w:hAnsi="Courier New" w:cs="Courier New"/>
+          <w:sz w:val="24"/>
+          <w:szCs w:val="24"/>
+        </w:rPr>
+        <w:t xml:space="preserve">Wants revenge for unfairness. </w:t>
+      </w:r>
+      <w:r>
+        <w:rPr>
+          <w:rFonts w:ascii="Courier New" w:hAnsi="Courier New" w:cs="Courier New"/>
+          <w:sz w:val="24"/>
+          <w:szCs w:val="24"/>
+        </w:rPr>
+        <w:t xml:space="preserve">Wants recognition. </w:t>
+      </w:r>
+      <w:r>
+        <w:rPr>
+          <w:rFonts w:ascii="Courier New" w:hAnsi="Courier New" w:cs="Courier New"/>
+          <w:sz w:val="24"/>
+          <w:szCs w:val="24"/>
+        </w:rPr>
+        <w:t>He wants to mobilize MC so he can give the speech at graduation</w:t>
+      </w:r>
+      <w:r>
+        <w:rPr>
+          <w:rFonts w:ascii="Courier New" w:hAnsi="Courier New" w:cs="Courier New"/>
+          <w:sz w:val="24"/>
+          <w:szCs w:val="24"/>
+        </w:rPr>
+        <w:t xml:space="preserve"> and denounce his best friend for fraud. (lie) </w:t>
+      </w:r>
+    </w:p>
+    <w:p>
+      <w:pPr>
+        <w:spacing w:line="276" w:lineRule="auto"/>
+        <w:rPr>
+          <w:rFonts w:ascii="Courier New" w:hAnsi="Courier New" w:cs="Courier New"/>
+          <w:sz w:val="24"/>
+          <w:szCs w:val="24"/>
+        </w:rPr>
+      </w:pPr>
+      <w:r>
+        <w:rPr>
+          <w:rFonts w:ascii="Courier New" w:hAnsi="Courier New" w:cs="Courier New"/>
+          <w:b/>
+          <w:bCs/>
+          <w:sz w:val="24"/>
+          <w:szCs w:val="24"/>
+        </w:rPr>
+        <w:t>Ami – Love interest</w:t>
+      </w:r>
+    </w:p>
+    <w:p>
+      <w:pPr>
+        <w:spacing w:line="276" w:lineRule="auto"/>
+        <w:rPr>
+          <w:rFonts w:ascii="Courier New" w:hAnsi="Courier New" w:cs="Courier New"/>
+          <w:sz w:val="24"/>
+          <w:szCs w:val="24"/>
+        </w:rPr>
+      </w:pPr>
+      <w:r>
+        <w:rPr>
+          <w:rFonts w:ascii="Courier New" w:hAnsi="Courier New" w:cs="Courier New"/>
+          <w:sz w:val="24"/>
+          <w:szCs w:val="24"/>
+        </w:rPr>
+        <w:t xml:space="preserve">Ami comes from a rich family with a high reputation. </w:t>
+      </w:r>
+      <w:r>
+        <w:rPr>
+          <w:rFonts w:ascii="Courier New" w:hAnsi="Courier New" w:cs="Courier New"/>
+          <w:sz w:val="24"/>
+          <w:szCs w:val="24"/>
+        </w:rPr>
+        <w:t xml:space="preserve">She has a huge crush on MC. </w:t>
+      </w:r>
+      <w:r>
+        <w:rPr>
+          <w:rFonts w:ascii="Courier New" w:hAnsi="Courier New" w:cs="Courier New"/>
+          <w:sz w:val="24"/>
+          <w:szCs w:val="24"/>
+        </w:rPr>
+        <w:t>She often gets ridiculed</w:t>
+      </w:r>
+      <w:r>
+        <w:rPr>
+          <w:rFonts w:ascii="Courier New" w:hAnsi="Courier New" w:cs="Courier New"/>
+          <w:sz w:val="24"/>
+          <w:szCs w:val="24"/>
+        </w:rPr>
+        <w:t xml:space="preserve"> and bullied</w:t>
+      </w:r>
       <w:r>
         <w:rPr>
           <w:rFonts w:ascii="Courier New" w:hAnsi="Courier New" w:cs="Courier New"/>
@@ -720,25 +728,63 @@
           <w:sz w:val="24"/>
           <w:szCs w:val="24"/>
         </w:rPr>
-        <w:t xml:space="preserve">that </w:t>
-      </w:r>
-      <w:proofErr w:type="gramStart"/>
-      <w:r>
-        <w:rPr>
-          <w:rFonts w:ascii="Courier New" w:hAnsi="Courier New" w:cs="Courier New"/>
-          <w:sz w:val="24"/>
-          <w:szCs w:val="24"/>
-        </w:rPr>
-        <w:t>can do</w:t>
-      </w:r>
-      <w:proofErr w:type="gramEnd"/>
-      <w:r>
-        <w:rPr>
-          <w:rFonts w:ascii="Courier New" w:hAnsi="Courier New" w:cs="Courier New"/>
-          <w:sz w:val="24"/>
-          <w:szCs w:val="24"/>
-        </w:rPr>
-        <w:t xml:space="preserve"> programmed time tasks.</w:t>
+        <w:t xml:space="preserve">after </w:t>
+      </w:r>
+      <w:r>
+        <w:rPr>
+          <w:rFonts w:ascii="Courier New" w:hAnsi="Courier New" w:cs="Courier New"/>
+          <w:sz w:val="24"/>
+          <w:szCs w:val="24"/>
+        </w:rPr>
+        <w:t xml:space="preserve">she was </w:t>
+      </w:r>
+      <w:r>
+        <w:rPr>
+          <w:rFonts w:ascii="Courier New" w:hAnsi="Courier New" w:cs="Courier New"/>
+          <w:sz w:val="24"/>
+          <w:szCs w:val="24"/>
+        </w:rPr>
+        <w:t xml:space="preserve">publicly </w:t>
+      </w:r>
+      <w:r>
+        <w:rPr>
+          <w:rFonts w:ascii="Courier New" w:hAnsi="Courier New" w:cs="Courier New"/>
+          <w:sz w:val="24"/>
+          <w:szCs w:val="24"/>
+        </w:rPr>
+        <w:t>rejected by MC</w:t>
+      </w:r>
+      <w:r>
+        <w:rPr>
+          <w:rFonts w:ascii="Courier New" w:hAnsi="Courier New" w:cs="Courier New"/>
+          <w:sz w:val="24"/>
+          <w:szCs w:val="24"/>
+        </w:rPr>
+        <w:t xml:space="preserve"> (she likes MC)</w:t>
+      </w:r>
+      <w:r>
+        <w:rPr>
+          <w:rFonts w:ascii="Courier New" w:hAnsi="Courier New" w:cs="Courier New"/>
+          <w:sz w:val="24"/>
+          <w:szCs w:val="24"/>
+        </w:rPr>
+        <w:t xml:space="preserve">. </w:t>
+      </w:r>
+      <w:r>
+        <w:rPr>
+          <w:rFonts w:ascii="Courier New" w:hAnsi="Courier New" w:cs="Courier New"/>
+          <w:sz w:val="24"/>
+          <w:szCs w:val="24"/>
+        </w:rPr>
+        <w:t>She d</w:t>
+      </w:r>
+      <w:r>
+        <w:rPr>
+          <w:rFonts w:ascii="Courier New" w:hAnsi="Courier New" w:cs="Courier New"/>
+          <w:sz w:val="24"/>
+          <w:szCs w:val="24"/>
+        </w:rPr>
+        <w:t>id a minor in programming.</w:t>
       </w:r>
     </w:p>
     <w:p>
@@ -764,31 +810,7 @@
           <w:sz w:val="24"/>
           <w:szCs w:val="24"/>
         </w:rPr>
-        <w:t xml:space="preserve">Wants revenge for unfairness. </w:t>
-      </w:r>
-      <w:r>
-        <w:rPr>
-          <w:rFonts w:ascii="Courier New" w:hAnsi="Courier New" w:cs="Courier New"/>
-          <w:sz w:val="24"/>
-          <w:szCs w:val="24"/>
-        </w:rPr>
-        <w:t xml:space="preserve">Wants recognition. </w:t>
-      </w:r>
-      <w:r>
-        <w:rPr>
-          <w:rFonts w:ascii="Courier New" w:hAnsi="Courier New" w:cs="Courier New"/>
-          <w:sz w:val="24"/>
-          <w:szCs w:val="24"/>
-        </w:rPr>
-        <w:t>He wants to mobilize MC so he can give the speech at graduation</w:t>
-      </w:r>
-      <w:r>
-        <w:rPr>
-          <w:rFonts w:ascii="Courier New" w:hAnsi="Courier New" w:cs="Courier New"/>
-          <w:sz w:val="24"/>
-          <w:szCs w:val="24"/>
-        </w:rPr>
-        <w:t xml:space="preserve"> and denounce his best friend for fraud. (lie) </w:t>
+        <w:t xml:space="preserve">Wants revenge for humiliation. </w:t>
       </w:r>
     </w:p>
     <w:p>
@@ -796,19 +818,21 @@
         <w:spacing w:line="276" w:lineRule="auto"/>
         <w:rPr>
           <w:rFonts w:ascii="Courier New" w:hAnsi="Courier New" w:cs="Courier New"/>
-          <w:sz w:val="24"/>
-          <w:szCs w:val="24"/>
-        </w:rPr>
-      </w:pPr>
-      <w:r>
-        <w:rPr>
-          <w:rFonts w:ascii="Courier New" w:hAnsi="Courier New" w:cs="Courier New"/>
-          <w:b/>
-          <w:bCs/>
-          <w:sz w:val="24"/>
-          <w:szCs w:val="24"/>
-        </w:rPr>
-        <w:t>Ami – Love interest</w:t>
+          <w:b/>
+          <w:bCs/>
+          <w:sz w:val="24"/>
+          <w:szCs w:val="24"/>
+        </w:rPr>
+      </w:pPr>
+      <w:r>
+        <w:rPr>
+          <w:rFonts w:ascii="Courier New" w:hAnsi="Courier New" w:cs="Courier New"/>
+          <w:b/>
+          <w:bCs/>
+          <w:sz w:val="24"/>
+          <w:szCs w:val="24"/>
+        </w:rPr>
+        <w:t xml:space="preserve">M. Melufas </w:t>
       </w:r>
     </w:p>
     <w:p>
@@ -826,103 +850,39 @@
           <w:sz w:val="24"/>
           <w:szCs w:val="24"/>
         </w:rPr>
-        <w:t xml:space="preserve">Ami comes from a rich family with a high reputation. </w:t>
-      </w:r>
-      <w:r>
-        <w:rPr>
-          <w:rFonts w:ascii="Courier New" w:hAnsi="Courier New" w:cs="Courier New"/>
-          <w:sz w:val="24"/>
-          <w:szCs w:val="24"/>
-        </w:rPr>
-        <w:t xml:space="preserve">She has a huge crush on MC. </w:t>
-      </w:r>
-      <w:r>
-        <w:rPr>
-          <w:rFonts w:ascii="Courier New" w:hAnsi="Courier New" w:cs="Courier New"/>
-          <w:sz w:val="24"/>
-          <w:szCs w:val="24"/>
-        </w:rPr>
-        <w:t>She often gets ridiculed</w:t>
-      </w:r>
-      <w:r>
-        <w:rPr>
-          <w:rFonts w:ascii="Courier New" w:hAnsi="Courier New" w:cs="Courier New"/>
-          <w:sz w:val="24"/>
-          <w:szCs w:val="24"/>
-        </w:rPr>
-        <w:t xml:space="preserve"> and bullied</w:t>
-      </w:r>
-      <w:r>
-        <w:rPr>
-          <w:rFonts w:ascii="Courier New" w:hAnsi="Courier New" w:cs="Courier New"/>
-          <w:sz w:val="24"/>
-          <w:szCs w:val="24"/>
-        </w:rPr>
-        <w:t xml:space="preserve"> </w:t>
-      </w:r>
-      <w:r>
-        <w:rPr>
-          <w:rFonts w:ascii="Courier New" w:hAnsi="Courier New" w:cs="Courier New"/>
-          <w:sz w:val="24"/>
-          <w:szCs w:val="24"/>
-        </w:rPr>
-        <w:t xml:space="preserve">after </w:t>
-      </w:r>
-      <w:r>
-        <w:rPr>
-          <w:rFonts w:ascii="Courier New" w:hAnsi="Courier New" w:cs="Courier New"/>
-          <w:sz w:val="24"/>
-          <w:szCs w:val="24"/>
-        </w:rPr>
-        <w:t xml:space="preserve">she was </w:t>
-      </w:r>
-      <w:r>
-        <w:rPr>
-          <w:rFonts w:ascii="Courier New" w:hAnsi="Courier New" w:cs="Courier New"/>
-          <w:sz w:val="24"/>
-          <w:szCs w:val="24"/>
-        </w:rPr>
-        <w:t xml:space="preserve">publicly </w:t>
-      </w:r>
-      <w:r>
-        <w:rPr>
-          <w:rFonts w:ascii="Courier New" w:hAnsi="Courier New" w:cs="Courier New"/>
-          <w:sz w:val="24"/>
-          <w:szCs w:val="24"/>
-        </w:rPr>
-        <w:t>rejected by MC</w:t>
-      </w:r>
-      <w:r>
-        <w:rPr>
-          <w:rFonts w:ascii="Courier New" w:hAnsi="Courier New" w:cs="Courier New"/>
-          <w:sz w:val="24"/>
-          <w:szCs w:val="24"/>
-        </w:rPr>
-        <w:t xml:space="preserve"> (she likes MC)</w:t>
-      </w:r>
-      <w:r>
-        <w:rPr>
-          <w:rFonts w:ascii="Courier New" w:hAnsi="Courier New" w:cs="Courier New"/>
-          <w:sz w:val="24"/>
-          <w:szCs w:val="24"/>
-        </w:rPr>
-        <w:t xml:space="preserve">. </w:t>
-      </w:r>
-      <w:r>
-        <w:rPr>
-          <w:rFonts w:ascii="Courier New" w:hAnsi="Courier New" w:cs="Courier New"/>
-          <w:sz w:val="24"/>
-          <w:szCs w:val="24"/>
-        </w:rPr>
-        <w:t>She d</w:t>
-      </w:r>
-      <w:r>
-        <w:rPr>
-          <w:rFonts w:ascii="Courier New" w:hAnsi="Courier New" w:cs="Courier New"/>
-          <w:sz w:val="24"/>
-          <w:szCs w:val="24"/>
-        </w:rPr>
-        <w:t>id a minor in programming.</w:t>
+        <w:t xml:space="preserve">Chemistry teacher. </w:t>
+      </w:r>
+      <w:r>
+        <w:rPr>
+          <w:rFonts w:ascii="Courier New" w:hAnsi="Courier New" w:cs="Courier New"/>
+          <w:sz w:val="24"/>
+          <w:szCs w:val="24"/>
+        </w:rPr>
+        <w:t>Involved in a corrupted</w:t>
+      </w:r>
+      <w:r>
+        <w:rPr>
+          <w:rFonts w:ascii="Courier New" w:hAnsi="Courier New" w:cs="Courier New"/>
+          <w:sz w:val="24"/>
+          <w:szCs w:val="24"/>
+        </w:rPr>
+        <w:t xml:space="preserve"> affair with Ami</w:t>
+      </w:r>
+      <w:r>
+        <w:rPr>
+          <w:rFonts w:ascii="Courier New" w:hAnsi="Courier New" w:cs="Courier New"/>
+          <w:sz w:val="24"/>
+          <w:szCs w:val="24"/>
+        </w:rPr>
+        <w:t xml:space="preserve">, </w:t>
+      </w:r>
+      <w:r>
+        <w:rPr>
+          <w:rFonts w:ascii="Courier New" w:hAnsi="Courier New" w:cs="Courier New"/>
+          <w:sz w:val="24"/>
+          <w:szCs w:val="24"/>
+        </w:rPr>
+        <w:t>which is against the rules.</w:t>
       </w:r>
     </w:p>
     <w:p>
@@ -934,158 +894,26 @@
           <w:szCs w:val="24"/>
         </w:rPr>
       </w:pPr>
-      <w:r>
-        <w:rPr>
-          <w:rFonts w:ascii="Courier New" w:hAnsi="Courier New" w:cs="Courier New"/>
-          <w:sz w:val="24"/>
-          <w:szCs w:val="24"/>
-        </w:rPr>
-        <w:t xml:space="preserve">Motive: </w:t>
-      </w:r>
-      <w:r>
-        <w:rPr>
-          <w:rFonts w:ascii="Courier New" w:hAnsi="Courier New" w:cs="Courier New"/>
-          <w:sz w:val="24"/>
-          <w:szCs w:val="24"/>
-        </w:rPr>
-        <w:t xml:space="preserve">Wants revenge for humiliation. </w:t>
-      </w:r>
     </w:p>
     <w:p>
       <w:pPr>
         <w:spacing w:line="276" w:lineRule="auto"/>
         <w:rPr>
           <w:rFonts w:ascii="Courier New" w:hAnsi="Courier New" w:cs="Courier New"/>
-          <w:b/>
-          <w:bCs/>
-          <w:sz w:val="24"/>
-          <w:szCs w:val="24"/>
-        </w:rPr>
-      </w:pPr>
-      <w:r>
-        <w:rPr>
-          <w:rFonts w:ascii="Courier New" w:hAnsi="Courier New" w:cs="Courier New"/>
-          <w:b/>
-          <w:bCs/>
-          <w:sz w:val="24"/>
-          <w:szCs w:val="24"/>
-        </w:rPr>
-        <w:t xml:space="preserve">M. </w:t>
-      </w:r>
-      <w:proofErr w:type="spellStart"/>
-      <w:r>
-        <w:rPr>
-          <w:rFonts w:ascii="Courier New" w:hAnsi="Courier New" w:cs="Courier New"/>
-          <w:b/>
-          <w:bCs/>
-          <w:sz w:val="24"/>
-          <w:szCs w:val="24"/>
-        </w:rPr>
-        <w:t>Melufas</w:t>
-      </w:r>
-      <w:proofErr w:type="spellEnd"/>
-      <w:r>
-        <w:rPr>
-          <w:rFonts w:ascii="Courier New" w:hAnsi="Courier New" w:cs="Courier New"/>
-          <w:b/>
-          <w:bCs/>
-          <w:sz w:val="24"/>
-          <w:szCs w:val="24"/>
-        </w:rPr>
-        <w:t xml:space="preserve"> </w:t>
-      </w:r>
-    </w:p>
-    <w:p>
-      <w:pPr>
-        <w:spacing w:line="276" w:lineRule="auto"/>
-        <w:rPr>
-          <w:rFonts w:ascii="Courier New" w:hAnsi="Courier New" w:cs="Courier New"/>
-          <w:sz w:val="24"/>
-          <w:szCs w:val="24"/>
-        </w:rPr>
-      </w:pPr>
-      <w:r>
-        <w:rPr>
-          <w:rFonts w:ascii="Courier New" w:hAnsi="Courier New" w:cs="Courier New"/>
-          <w:sz w:val="24"/>
-          <w:szCs w:val="24"/>
-        </w:rPr>
-        <w:t xml:space="preserve">Chemistry teacher. </w:t>
-      </w:r>
-      <w:r>
-        <w:rPr>
-          <w:rFonts w:ascii="Courier New" w:hAnsi="Courier New" w:cs="Courier New"/>
-          <w:sz w:val="24"/>
-          <w:szCs w:val="24"/>
-        </w:rPr>
-        <w:t>Involved in a corrupted</w:t>
-      </w:r>
-      <w:r>
-        <w:rPr>
-          <w:rFonts w:ascii="Courier New" w:hAnsi="Courier New" w:cs="Courier New"/>
-          <w:sz w:val="24"/>
-          <w:szCs w:val="24"/>
-        </w:rPr>
-        <w:t xml:space="preserve"> affair with Ami</w:t>
-      </w:r>
-      <w:r>
-        <w:rPr>
-          <w:rFonts w:ascii="Courier New" w:hAnsi="Courier New" w:cs="Courier New"/>
-          <w:sz w:val="24"/>
-          <w:szCs w:val="24"/>
-        </w:rPr>
-        <w:t xml:space="preserve">, </w:t>
-      </w:r>
-      <w:r>
-        <w:rPr>
-          <w:rFonts w:ascii="Courier New" w:hAnsi="Courier New" w:cs="Courier New"/>
-          <w:sz w:val="24"/>
-          <w:szCs w:val="24"/>
-        </w:rPr>
-        <w:t>which is against the rules.</w:t>
-      </w:r>
-    </w:p>
-    <w:p>
-      <w:pPr>
-        <w:spacing w:line="276" w:lineRule="auto"/>
-        <w:rPr>
-          <w:rFonts w:ascii="Courier New" w:hAnsi="Courier New" w:cs="Courier New"/>
-          <w:sz w:val="24"/>
-          <w:szCs w:val="24"/>
-        </w:rPr>
-      </w:pPr>
-    </w:p>
-    <w:p>
-      <w:pPr>
-        <w:spacing w:line="276" w:lineRule="auto"/>
-        <w:rPr>
-          <w:rFonts w:ascii="Courier New" w:hAnsi="Courier New" w:cs="Courier New"/>
-          <w:sz w:val="24"/>
-          <w:szCs w:val="24"/>
-        </w:rPr>
-      </w:pPr>
-      <w:r>
-        <w:rPr>
-          <w:rFonts w:ascii="Courier New" w:hAnsi="Courier New" w:cs="Courier New"/>
-          <w:b/>
-          <w:bCs/>
-          <w:sz w:val="24"/>
-          <w:szCs w:val="24"/>
-        </w:rPr>
-        <w:t xml:space="preserve">M. </w:t>
-      </w:r>
-      <w:proofErr w:type="spellStart"/>
-      <w:r>
-        <w:rPr>
-          <w:rFonts w:ascii="Courier New" w:hAnsi="Courier New" w:cs="Courier New"/>
-          <w:b/>
-          <w:bCs/>
-          <w:sz w:val="24"/>
-          <w:szCs w:val="24"/>
-        </w:rPr>
-        <w:t>Dragoris</w:t>
-      </w:r>
-      <w:proofErr w:type="spellEnd"/>
+          <w:sz w:val="24"/>
+          <w:szCs w:val="24"/>
+        </w:rPr>
+      </w:pPr>
+      <w:r>
+        <w:rPr>
+          <w:rFonts w:ascii="Courier New" w:hAnsi="Courier New" w:cs="Courier New"/>
+          <w:b/>
+          <w:bCs/>
+          <w:sz w:val="24"/>
+          <w:szCs w:val="24"/>
+        </w:rPr>
+        <w:t>M. Dragoris</w:t>
+      </w:r>
     </w:p>
     <w:p>
       <w:pPr>
@@ -1153,7 +981,23 @@
           <w:sz w:val="24"/>
           <w:szCs w:val="24"/>
         </w:rPr>
-        <w:t xml:space="preserve">Takes Substance C </w:t>
+        <w:t xml:space="preserve">Takes Substance </w:t>
+      </w:r>
+      <w:r>
+        <w:rPr>
+          <w:rFonts w:ascii="Courier New" w:hAnsi="Courier New" w:cs="Courier New"/>
+          <w:sz w:val="24"/>
+          <w:szCs w:val="24"/>
+        </w:rPr>
+        <w:t>D</w:t>
+      </w:r>
+      <w:r>
+        <w:rPr>
+          <w:rFonts w:ascii="Courier New" w:hAnsi="Courier New" w:cs="Courier New"/>
+          <w:sz w:val="24"/>
+          <w:szCs w:val="24"/>
+        </w:rPr>
+        <w:t xml:space="preserve"> </w:t>
       </w:r>
       <w:r>
         <w:rPr>
@@ -1363,25 +1207,7 @@
           <w:sz w:val="24"/>
           <w:szCs w:val="24"/>
         </w:rPr>
-        <w:t xml:space="preserve">Owns a cat called Mr. Purr. Suspects that M. </w:t>
-      </w:r>
-      <w:proofErr w:type="spellStart"/>
-      <w:r>
-        <w:rPr>
-          <w:rFonts w:ascii="Courier New" w:hAnsi="Courier New" w:cs="Courier New"/>
-          <w:sz w:val="24"/>
-          <w:szCs w:val="24"/>
-        </w:rPr>
-        <w:t>Dragonis</w:t>
-      </w:r>
-      <w:proofErr w:type="spellEnd"/>
-      <w:r>
-        <w:rPr>
-          <w:rFonts w:ascii="Courier New" w:hAnsi="Courier New" w:cs="Courier New"/>
-          <w:sz w:val="24"/>
-          <w:szCs w:val="24"/>
-        </w:rPr>
-        <w:t xml:space="preserve"> has kidnapped his cat. </w:t>
+        <w:t xml:space="preserve">Owns a cat called Mr. Purr. Suspects that M. Dragonis has kidnapped his cat. </w:t>
       </w:r>
     </w:p>
     <w:p>
@@ -1417,25 +1243,15 @@
           <w:sz w:val="24"/>
           <w:szCs w:val="24"/>
         </w:rPr>
-        <w:t xml:space="preserve">Motive: Wants to drug M. </w:t>
-      </w:r>
-      <w:proofErr w:type="spellStart"/>
-      <w:r>
-        <w:rPr>
-          <w:rFonts w:ascii="Courier New" w:hAnsi="Courier New" w:cs="Courier New"/>
-          <w:sz w:val="24"/>
-          <w:szCs w:val="24"/>
-        </w:rPr>
-        <w:t>Dragonis</w:t>
-      </w:r>
-      <w:proofErr w:type="spellEnd"/>
-      <w:r>
-        <w:rPr>
-          <w:rFonts w:ascii="Courier New" w:hAnsi="Courier New" w:cs="Courier New"/>
-          <w:sz w:val="24"/>
-          <w:szCs w:val="24"/>
-        </w:rPr>
-        <w:t xml:space="preserve"> and report him. </w:t>
+        <w:t>Motive: Wants to drug M. Dragonis and report him</w:t>
+      </w:r>
+      <w:r>
+        <w:rPr>
+          <w:rFonts w:ascii="Courier New" w:hAnsi="Courier New" w:cs="Courier New"/>
+          <w:sz w:val="24"/>
+          <w:szCs w:val="24"/>
+        </w:rPr>
+        <w:t xml:space="preserve">??? </w:t>
       </w:r>
     </w:p>
     <w:p>
@@ -1553,43 +1369,23 @@
           <w:sz w:val="24"/>
           <w:szCs w:val="24"/>
         </w:rPr>
-        <w:t xml:space="preserve">A new shipment of substances just gotten in. M. </w:t>
-      </w:r>
-      <w:proofErr w:type="spellStart"/>
-      <w:r>
-        <w:rPr>
-          <w:rFonts w:ascii="Courier New" w:hAnsi="Courier New" w:cs="Courier New"/>
-          <w:sz w:val="24"/>
-          <w:szCs w:val="24"/>
-        </w:rPr>
-        <w:t>Melufas</w:t>
-      </w:r>
-      <w:proofErr w:type="spellEnd"/>
-      <w:r>
-        <w:rPr>
-          <w:rFonts w:ascii="Courier New" w:hAnsi="Courier New" w:cs="Courier New"/>
-          <w:sz w:val="24"/>
-          <w:szCs w:val="24"/>
-        </w:rPr>
-        <w:t xml:space="preserve"> was analyzing them when Ami came to find him to bribe him once again. Ami got a glance of the chemistry table. As she leaves M. </w:t>
-      </w:r>
-      <w:proofErr w:type="spellStart"/>
-      <w:r>
-        <w:rPr>
-          <w:rFonts w:ascii="Courier New" w:hAnsi="Courier New" w:cs="Courier New"/>
-          <w:sz w:val="24"/>
-          <w:szCs w:val="24"/>
-        </w:rPr>
-        <w:t>Melufas’s</w:t>
-      </w:r>
-      <w:proofErr w:type="spellEnd"/>
-      <w:r>
-        <w:rPr>
-          <w:rFonts w:ascii="Courier New" w:hAnsi="Courier New" w:cs="Courier New"/>
-          <w:sz w:val="24"/>
-          <w:szCs w:val="24"/>
-        </w:rPr>
-        <w:t xml:space="preserve"> office, she snuggles Substance A with her for the next day (alongside the chemistry table).</w:t>
+        <w:t>A new shipment of substances just gotten in. M. Melufas was analyzing them when Ami came to find him to bribe him once again. Ami got a glance of the chemistry table. As she leaves M. Melufas’s office, she s</w:t>
+      </w:r>
+      <w:r>
+        <w:rPr>
+          <w:rFonts w:ascii="Courier New" w:hAnsi="Courier New" w:cs="Courier New"/>
+          <w:sz w:val="24"/>
+          <w:szCs w:val="24"/>
+        </w:rPr>
+        <w:t>m</w:t>
+      </w:r>
+      <w:r>
+        <w:rPr>
+          <w:rFonts w:ascii="Courier New" w:hAnsi="Courier New" w:cs="Courier New"/>
+          <w:sz w:val="24"/>
+          <w:szCs w:val="24"/>
+        </w:rPr>
+        <w:t>uggles Substance A with her for the next day (alongside the chemistry table).</w:t>
       </w:r>
     </w:p>
     <w:p>
@@ -1636,25 +1432,7 @@
           <w:sz w:val="24"/>
           <w:szCs w:val="24"/>
         </w:rPr>
-        <w:t xml:space="preserve">Ami is visited by the security guard early in the morning. He sees her fumbling with a bottle. Tries to talk with her, but she keeps talking about </w:t>
-      </w:r>
-      <w:proofErr w:type="gramStart"/>
-      <w:r>
-        <w:rPr>
-          <w:rFonts w:ascii="Courier New" w:hAnsi="Courier New" w:cs="Courier New"/>
-          <w:sz w:val="24"/>
-          <w:szCs w:val="24"/>
-        </w:rPr>
-        <w:t>MC.</w:t>
-      </w:r>
-      <w:proofErr w:type="gramEnd"/>
-      <w:r>
-        <w:rPr>
-          <w:rFonts w:ascii="Courier New" w:hAnsi="Courier New" w:cs="Courier New"/>
-          <w:sz w:val="24"/>
-          <w:szCs w:val="24"/>
-        </w:rPr>
-        <w:t xml:space="preserve"> She leaves in a hurry, dropping the chemistry table by accident. </w:t>
+        <w:t xml:space="preserve">Ami is visited by the security guard early in the morning. He sees her fumbling with a bottle. Tries to talk with her, but she keeps talking about MC. She leaves in a hurry, dropping the chemistry table by accident. </w:t>
       </w:r>
     </w:p>
     <w:p>
@@ -1705,25 +1483,7 @@
           <w:sz w:val="24"/>
           <w:szCs w:val="24"/>
         </w:rPr>
-        <w:t xml:space="preserve">M. </w:t>
-      </w:r>
-      <w:proofErr w:type="spellStart"/>
-      <w:r>
-        <w:rPr>
-          <w:rFonts w:ascii="Courier New" w:hAnsi="Courier New" w:cs="Courier New"/>
-          <w:sz w:val="24"/>
-          <w:szCs w:val="24"/>
-        </w:rPr>
-        <w:t>Dragoris</w:t>
-      </w:r>
-      <w:proofErr w:type="spellEnd"/>
-      <w:r>
-        <w:rPr>
-          <w:rFonts w:ascii="Courier New" w:hAnsi="Courier New" w:cs="Courier New"/>
-          <w:sz w:val="24"/>
-          <w:szCs w:val="24"/>
-        </w:rPr>
-        <w:t xml:space="preserve"> comes in slowly, holding Mr. Purr. Lucky him, he consults the table and grabs Substance D</w:t>
+        <w:t>M. Dragoris comes in slowly, holding Mr. Purr. Lucky him, he consults the table and grabs Substance D</w:t>
       </w:r>
       <w:r>
         <w:rPr>
@@ -1748,25 +1508,7 @@
           <w:sz w:val="24"/>
           <w:szCs w:val="24"/>
         </w:rPr>
-        <w:t xml:space="preserve">Security follows M. </w:t>
-      </w:r>
-      <w:proofErr w:type="spellStart"/>
-      <w:r>
-        <w:rPr>
-          <w:rFonts w:ascii="Courier New" w:hAnsi="Courier New" w:cs="Courier New"/>
-          <w:sz w:val="24"/>
-          <w:szCs w:val="24"/>
-        </w:rPr>
-        <w:t>Dragoris</w:t>
-      </w:r>
-      <w:proofErr w:type="spellEnd"/>
-      <w:r>
-        <w:rPr>
-          <w:rFonts w:ascii="Courier New" w:hAnsi="Courier New" w:cs="Courier New"/>
-          <w:sz w:val="24"/>
-          <w:szCs w:val="24"/>
-        </w:rPr>
-        <w:t xml:space="preserve"> and forgets to close the door. </w:t>
+        <w:t xml:space="preserve">Security follows M. Dragoris and forgets to close the door. </w:t>
       </w:r>
     </w:p>
     <w:p>
@@ -1823,27 +1565,8 @@
           <w:sz w:val="24"/>
           <w:szCs w:val="24"/>
         </w:rPr>
-        <w:t xml:space="preserve">He overhears M. </w:t>
-      </w:r>
-      <w:proofErr w:type="spellStart"/>
-      <w:r>
-        <w:rPr>
-          <w:rFonts w:ascii="Courier New" w:hAnsi="Courier New" w:cs="Courier New"/>
-          <w:sz w:val="24"/>
-          <w:szCs w:val="24"/>
-        </w:rPr>
-        <w:t>Dragoris</w:t>
-      </w:r>
-      <w:proofErr w:type="spellEnd"/>
-      <w:r>
-        <w:rPr>
-          <w:rFonts w:ascii="Courier New" w:hAnsi="Courier New" w:cs="Courier New"/>
-          <w:sz w:val="24"/>
-          <w:szCs w:val="24"/>
-        </w:rPr>
-        <w:t xml:space="preserve"> enter the </w:t>
-      </w:r>
-      <w:proofErr w:type="spellStart"/>
+        <w:t xml:space="preserve">He overhears M. Dragoris enter the </w:t>
+      </w:r>
       <w:r>
         <w:rPr>
           <w:rFonts w:ascii="Courier New" w:hAnsi="Courier New" w:cs="Courier New"/>
@@ -1860,7 +1583,6 @@
         </w:rPr>
         <w:t>lab</w:t>
       </w:r>
-      <w:proofErr w:type="spellEnd"/>
       <w:r>
         <w:rPr>
           <w:rFonts w:ascii="Courier New" w:hAnsi="Courier New" w:cs="Courier New"/>
@@ -1892,51 +1614,15 @@
           <w:sz w:val="24"/>
           <w:szCs w:val="24"/>
         </w:rPr>
-        <w:t xml:space="preserve">As the cat struggles and manages to escape, M. </w:t>
-      </w:r>
-      <w:proofErr w:type="spellStart"/>
-      <w:r>
-        <w:rPr>
-          <w:rFonts w:ascii="Courier New" w:hAnsi="Courier New" w:cs="Courier New"/>
-          <w:sz w:val="24"/>
-          <w:szCs w:val="24"/>
-        </w:rPr>
-        <w:t>Dragoris</w:t>
-      </w:r>
-      <w:proofErr w:type="spellEnd"/>
-      <w:r>
-        <w:rPr>
-          <w:rFonts w:ascii="Courier New" w:hAnsi="Courier New" w:cs="Courier New"/>
-          <w:sz w:val="24"/>
-          <w:szCs w:val="24"/>
-        </w:rPr>
-        <w:t xml:space="preserve"> runs after the cat. </w:t>
-      </w:r>
-      <w:r>
-        <w:rPr>
-          <w:rFonts w:ascii="Courier New" w:hAnsi="Courier New" w:cs="Courier New"/>
-          <w:sz w:val="24"/>
-          <w:szCs w:val="24"/>
-        </w:rPr>
-        <w:t xml:space="preserve">Some of substance D is splashed on his </w:t>
-      </w:r>
-      <w:proofErr w:type="spellStart"/>
-      <w:r>
-        <w:rPr>
-          <w:rFonts w:ascii="Courier New" w:hAnsi="Courier New" w:cs="Courier New"/>
-          <w:sz w:val="24"/>
-          <w:szCs w:val="24"/>
-        </w:rPr>
-        <w:t>labcoat</w:t>
-      </w:r>
-      <w:proofErr w:type="spellEnd"/>
-      <w:r>
-        <w:rPr>
-          <w:rFonts w:ascii="Courier New" w:hAnsi="Courier New" w:cs="Courier New"/>
-          <w:sz w:val="24"/>
-          <w:szCs w:val="24"/>
-        </w:rPr>
-        <w:t xml:space="preserve">. </w:t>
+        <w:t xml:space="preserve">As the cat struggles and manages to escape, M. Dragoris runs after the cat. </w:t>
+      </w:r>
+      <w:r>
+        <w:rPr>
+          <w:rFonts w:ascii="Courier New" w:hAnsi="Courier New" w:cs="Courier New"/>
+          <w:sz w:val="24"/>
+          <w:szCs w:val="24"/>
+        </w:rPr>
+        <w:t xml:space="preserve">Some of substance D is splashed on his labcoat. </w:t>
       </w:r>
       <w:r>
         <w:rPr>
@@ -2084,25 +1770,7 @@
           <w:sz w:val="24"/>
           <w:szCs w:val="24"/>
         </w:rPr>
-        <w:t xml:space="preserve">Security guard finds the Janitor Jo and M. </w:t>
-      </w:r>
-      <w:proofErr w:type="spellStart"/>
-      <w:r>
-        <w:rPr>
-          <w:rFonts w:ascii="Courier New" w:hAnsi="Courier New" w:cs="Courier New"/>
-          <w:sz w:val="24"/>
-          <w:szCs w:val="24"/>
-        </w:rPr>
-        <w:t>Melufas</w:t>
-      </w:r>
-      <w:proofErr w:type="spellEnd"/>
-      <w:r>
-        <w:rPr>
-          <w:rFonts w:ascii="Courier New" w:hAnsi="Courier New" w:cs="Courier New"/>
-          <w:sz w:val="24"/>
-          <w:szCs w:val="24"/>
-        </w:rPr>
-        <w:t xml:space="preserve"> arguing</w:t>
+        <w:t>Security guard finds the Janitor Jo and M. Melufas arguing</w:t>
       </w:r>
       <w:r>
         <w:rPr>
@@ -2118,25 +1786,7 @@
           <w:sz w:val="24"/>
           <w:szCs w:val="24"/>
         </w:rPr>
-        <w:t xml:space="preserve"> M. </w:t>
-      </w:r>
-      <w:proofErr w:type="spellStart"/>
-      <w:r>
-        <w:rPr>
-          <w:rFonts w:ascii="Courier New" w:hAnsi="Courier New" w:cs="Courier New"/>
-          <w:sz w:val="24"/>
-          <w:szCs w:val="24"/>
-        </w:rPr>
-        <w:t>Melufas</w:t>
-      </w:r>
-      <w:proofErr w:type="spellEnd"/>
-      <w:r>
-        <w:rPr>
-          <w:rFonts w:ascii="Courier New" w:hAnsi="Courier New" w:cs="Courier New"/>
-          <w:sz w:val="24"/>
-          <w:szCs w:val="24"/>
-        </w:rPr>
-        <w:t xml:space="preserve"> is blaming Janitor Jo for leaving the chemistry lab</w:t>
+        <w:t xml:space="preserve"> M. Melufas is blaming Janitor Jo for leaving the chemistry lab</w:t>
       </w:r>
       <w:r>
         <w:rPr>
@@ -2256,25 +1906,7 @@
           <w:sz w:val="24"/>
           <w:szCs w:val="24"/>
         </w:rPr>
-        <w:t xml:space="preserve">He does suspect someone to have kidnap his cat (He heard some meows outside the tech lab so he suspects Marcus or M. </w:t>
-      </w:r>
-      <w:proofErr w:type="spellStart"/>
-      <w:r>
-        <w:rPr>
-          <w:rFonts w:ascii="Courier New" w:hAnsi="Courier New" w:cs="Courier New"/>
-          <w:sz w:val="24"/>
-          <w:szCs w:val="24"/>
-        </w:rPr>
-        <w:t>Dragoris</w:t>
-      </w:r>
-      <w:proofErr w:type="spellEnd"/>
-      <w:r>
-        <w:rPr>
-          <w:rFonts w:ascii="Courier New" w:hAnsi="Courier New" w:cs="Courier New"/>
-          <w:sz w:val="24"/>
-          <w:szCs w:val="24"/>
-        </w:rPr>
-        <w:t xml:space="preserve"> to have his cat, he plans on paralyzing them both and going in to save his cat)</w:t>
+        <w:t>He does suspect someone to have kidnap his cat (He heard some meows outside the tech lab so he suspects Marcus or M. Dragoris to have his cat, he plans on paralyzing them both and going in to save his cat)</w:t>
       </w:r>
     </w:p>
     <w:p>
@@ -2383,25 +2015,7 @@
           <w:sz w:val="24"/>
           <w:szCs w:val="24"/>
         </w:rPr>
-        <w:t xml:space="preserve"> finds the chemistry table in his office and leaves to administer it somewhere to poison M. </w:t>
-      </w:r>
-      <w:proofErr w:type="spellStart"/>
-      <w:r>
-        <w:rPr>
-          <w:rFonts w:ascii="Courier New" w:hAnsi="Courier New" w:cs="Courier New"/>
-          <w:sz w:val="24"/>
-          <w:szCs w:val="24"/>
-        </w:rPr>
-        <w:t>Dragoris</w:t>
-      </w:r>
-      <w:proofErr w:type="spellEnd"/>
-      <w:r>
-        <w:rPr>
-          <w:rFonts w:ascii="Courier New" w:hAnsi="Courier New" w:cs="Courier New"/>
-          <w:sz w:val="24"/>
-          <w:szCs w:val="24"/>
-        </w:rPr>
-        <w:t xml:space="preserve"> and Marcus.</w:t>
+        <w:t xml:space="preserve"> finds the chemistry table in his office and leaves to administer it somewhere to poison M. Dragoris and Marcus.</w:t>
       </w:r>
     </w:p>
     <w:p>
@@ -2537,7 +2151,73 @@
           <w:sz w:val="24"/>
           <w:szCs w:val="24"/>
         </w:rPr>
-        <w:t xml:space="preserve">Behind the Gym. Outdoors. </w:t>
+        <w:t xml:space="preserve">Behind the Gym. Outdoors.  </w:t>
+      </w:r>
+    </w:p>
+    <w:p>
+      <w:pPr>
+        <w:rPr>
+          <w:rFonts w:ascii="Courier New" w:hAnsi="Courier New" w:cs="Courier New"/>
+          <w:sz w:val="24"/>
+          <w:szCs w:val="24"/>
+        </w:rPr>
+      </w:pPr>
+      <w:r>
+        <w:rPr>
+          <w:rFonts w:ascii="Courier New" w:hAnsi="Courier New" w:cs="Courier New"/>
+          <w:sz w:val="24"/>
+          <w:szCs w:val="24"/>
+        </w:rPr>
+        <w:t xml:space="preserve">Marcus administered Substance B inside the slide of cake he will bring you before graduation. A celebration for both of you. </w:t>
+      </w:r>
+    </w:p>
+    <w:p>
+      <w:pPr>
+        <w:rPr>
+          <w:rFonts w:ascii="Courier New" w:hAnsi="Courier New" w:cs="Courier New"/>
+          <w:sz w:val="24"/>
+          <w:szCs w:val="24"/>
+        </w:rPr>
+      </w:pPr>
+    </w:p>
+    <w:p>
+      <w:pPr>
+        <w:rPr>
+          <w:rFonts w:ascii="Courier New" w:hAnsi="Courier New" w:cs="Courier New"/>
+          <w:sz w:val="24"/>
+          <w:szCs w:val="24"/>
+        </w:rPr>
+      </w:pPr>
+    </w:p>
+    <w:p>
+      <w:pPr>
+        <w:rPr>
+          <w:rFonts w:ascii="Courier New" w:hAnsi="Courier New" w:cs="Courier New"/>
+          <w:b/>
+          <w:bCs/>
+          <w:sz w:val="24"/>
+          <w:szCs w:val="24"/>
+        </w:rPr>
+      </w:pPr>
+      <w:r>
+        <w:rPr>
+          <w:rFonts w:ascii="Courier New" w:hAnsi="Courier New" w:cs="Courier New"/>
+          <w:b/>
+          <w:bCs/>
+          <w:sz w:val="24"/>
+          <w:szCs w:val="24"/>
+        </w:rPr>
+        <w:t xml:space="preserve">3:30pm </w:t>
+      </w:r>
+      <w:r>
+        <w:rPr>
+          <w:rFonts w:ascii="Courier New" w:hAnsi="Courier New" w:cs="Courier New"/>
+          <w:b/>
+          <w:bCs/>
+          <w:sz w:val="24"/>
+          <w:szCs w:val="24"/>
+        </w:rPr>
+        <w:t>–</w:t>
       </w:r>
       <w:r>
         <w:rPr>
@@ -2549,71 +2229,25 @@
         </w:rPr>
         <w:t xml:space="preserve"> </w:t>
       </w:r>
-    </w:p>
-    <w:p>
-      <w:pPr>
-        <w:rPr>
-          <w:rFonts w:ascii="Courier New" w:hAnsi="Courier New" w:cs="Courier New"/>
-          <w:sz w:val="24"/>
-          <w:szCs w:val="24"/>
-        </w:rPr>
-      </w:pPr>
-      <w:r>
-        <w:rPr>
-          <w:rFonts w:ascii="Courier New" w:hAnsi="Courier New" w:cs="Courier New"/>
-          <w:sz w:val="24"/>
-          <w:szCs w:val="24"/>
-        </w:rPr>
-        <w:t xml:space="preserve">Marcus administered Substance B inside the slide of cake he will bring you before graduation. A celebration for both of you. </w:t>
-      </w:r>
-    </w:p>
-    <w:p>
-      <w:pPr>
-        <w:rPr>
-          <w:rFonts w:ascii="Courier New" w:hAnsi="Courier New" w:cs="Courier New"/>
-          <w:sz w:val="24"/>
-          <w:szCs w:val="24"/>
-        </w:rPr>
-      </w:pPr>
-    </w:p>
-    <w:p>
-      <w:pPr>
-        <w:rPr>
-          <w:rFonts w:ascii="Courier New" w:hAnsi="Courier New" w:cs="Courier New"/>
-          <w:sz w:val="24"/>
-          <w:szCs w:val="24"/>
-        </w:rPr>
-      </w:pPr>
-    </w:p>
-    <w:p>
-      <w:pPr>
-        <w:rPr>
-          <w:rFonts w:ascii="Courier New" w:hAnsi="Courier New" w:cs="Courier New"/>
-          <w:b/>
-          <w:bCs/>
-          <w:sz w:val="24"/>
-          <w:szCs w:val="24"/>
-        </w:rPr>
-      </w:pPr>
-      <w:r>
-        <w:rPr>
-          <w:rFonts w:ascii="Courier New" w:hAnsi="Courier New" w:cs="Courier New"/>
-          <w:b/>
-          <w:bCs/>
-          <w:sz w:val="24"/>
-          <w:szCs w:val="24"/>
-        </w:rPr>
-        <w:t xml:space="preserve">3:30pm </w:t>
-      </w:r>
-      <w:r>
-        <w:rPr>
-          <w:rFonts w:ascii="Courier New" w:hAnsi="Courier New" w:cs="Courier New"/>
-          <w:b/>
-          <w:bCs/>
-          <w:sz w:val="24"/>
-          <w:szCs w:val="24"/>
-        </w:rPr>
-        <w:t>–</w:t>
+      <w:r>
+        <w:rPr>
+          <w:rFonts w:ascii="Courier New" w:hAnsi="Courier New" w:cs="Courier New"/>
+          <w:b/>
+          <w:bCs/>
+          <w:sz w:val="24"/>
+          <w:szCs w:val="24"/>
+        </w:rPr>
+        <w:t>Library.</w:t>
+      </w:r>
+      <w:r>
+        <w:rPr>
+          <w:rFonts w:ascii="Courier New" w:hAnsi="Courier New" w:cs="Courier New"/>
+          <w:b/>
+          <w:bCs/>
+          <w:sz w:val="24"/>
+          <w:szCs w:val="24"/>
+        </w:rPr>
+        <w:t xml:space="preserve"> Indoors.</w:t>
       </w:r>
       <w:r>
         <w:rPr>
@@ -2625,36 +2259,6 @@
         </w:rPr>
         <w:t xml:space="preserve"> </w:t>
       </w:r>
-      <w:r>
-        <w:rPr>
-          <w:rFonts w:ascii="Courier New" w:hAnsi="Courier New" w:cs="Courier New"/>
-          <w:b/>
-          <w:bCs/>
-          <w:sz w:val="24"/>
-          <w:szCs w:val="24"/>
-        </w:rPr>
-        <w:t>Library.</w:t>
-      </w:r>
-      <w:r>
-        <w:rPr>
-          <w:rFonts w:ascii="Courier New" w:hAnsi="Courier New" w:cs="Courier New"/>
-          <w:b/>
-          <w:bCs/>
-          <w:sz w:val="24"/>
-          <w:szCs w:val="24"/>
-        </w:rPr>
-        <w:t xml:space="preserve"> Indoors.</w:t>
-      </w:r>
-      <w:r>
-        <w:rPr>
-          <w:rFonts w:ascii="Courier New" w:hAnsi="Courier New" w:cs="Courier New"/>
-          <w:b/>
-          <w:bCs/>
-          <w:sz w:val="24"/>
-          <w:szCs w:val="24"/>
-        </w:rPr>
-        <w:t xml:space="preserve"> </w:t>
-      </w:r>
     </w:p>
     <w:p>
       <w:pPr>
@@ -2688,23 +2292,13 @@
         </w:rPr>
         <w:t xml:space="preserve">She previously spilled some by accident. </w:t>
       </w:r>
-      <w:proofErr w:type="gramStart"/>
-      <w:r>
-        <w:rPr>
-          <w:rFonts w:ascii="Courier New" w:hAnsi="Courier New" w:cs="Courier New"/>
-          <w:sz w:val="24"/>
-          <w:szCs w:val="24"/>
-        </w:rPr>
-        <w:t>In order to</w:t>
-      </w:r>
-      <w:proofErr w:type="gramEnd"/>
-      <w:r>
-        <w:rPr>
-          <w:rFonts w:ascii="Courier New" w:hAnsi="Courier New" w:cs="Courier New"/>
-          <w:sz w:val="24"/>
-          <w:szCs w:val="24"/>
-        </w:rPr>
-        <w:t xml:space="preserve"> cover her Alibi, she will leave Substance A’s bottle inside one of the secret passageways</w:t>
+      <w:r>
+        <w:rPr>
+          <w:rFonts w:ascii="Courier New" w:hAnsi="Courier New" w:cs="Courier New"/>
+          <w:sz w:val="24"/>
+          <w:szCs w:val="24"/>
+        </w:rPr>
+        <w:t>In order to cover her Alibi, she will leave Substance A’s bottle inside one of the secret passageways</w:t>
       </w:r>
       <w:r>
         <w:rPr>
@@ -2870,15 +2464,7 @@
           <w:sz w:val="24"/>
           <w:szCs w:val="24"/>
         </w:rPr>
-        <w:t>You wake up and get dressed.</w:t>
-      </w:r>
-      <w:r>
-        <w:rPr>
-          <w:rFonts w:ascii="Courier New" w:hAnsi="Courier New" w:cs="Courier New"/>
-          <w:sz w:val="24"/>
-          <w:szCs w:val="24"/>
-        </w:rPr>
-        <w:t xml:space="preserve"> </w:t>
+        <w:t xml:space="preserve">You wake up and get dressed. </w:t>
       </w:r>
       <w:r>
         <w:rPr>
@@ -3039,69 +2625,33 @@
           <w:sz w:val="24"/>
           <w:szCs w:val="24"/>
         </w:rPr>
-        <w:t xml:space="preserve">10am – eat breakfast with the teachers as they discuss graduation today. M. </w:t>
-      </w:r>
-      <w:proofErr w:type="spellStart"/>
-      <w:r>
-        <w:rPr>
-          <w:rFonts w:ascii="Courier New" w:hAnsi="Courier New" w:cs="Courier New"/>
-          <w:sz w:val="24"/>
-          <w:szCs w:val="24"/>
-        </w:rPr>
-        <w:t>Melufas</w:t>
-      </w:r>
-      <w:proofErr w:type="spellEnd"/>
-      <w:r>
-        <w:rPr>
-          <w:rFonts w:ascii="Courier New" w:hAnsi="Courier New" w:cs="Courier New"/>
-          <w:sz w:val="24"/>
-          <w:szCs w:val="24"/>
-        </w:rPr>
-        <w:t>, chemistry teacher, mentions how he had a very exhausting night yesterday and lost his keys to his laboratory.</w:t>
-      </w:r>
-    </w:p>
-    <w:p>
-      <w:pPr>
-        <w:rPr>
-          <w:rFonts w:ascii="Courier New" w:hAnsi="Courier New" w:cs="Courier New"/>
-          <w:sz w:val="24"/>
-          <w:szCs w:val="24"/>
-        </w:rPr>
-      </w:pPr>
-    </w:p>
-    <w:p>
-      <w:pPr>
-        <w:rPr>
-          <w:rFonts w:ascii="Courier New" w:hAnsi="Courier New" w:cs="Courier New"/>
-          <w:sz w:val="24"/>
-          <w:szCs w:val="24"/>
-        </w:rPr>
-      </w:pPr>
-      <w:r>
-        <w:rPr>
-          <w:rFonts w:ascii="Courier New" w:hAnsi="Courier New" w:cs="Courier New"/>
-          <w:sz w:val="24"/>
-          <w:szCs w:val="24"/>
-        </w:rPr>
-        <w:t xml:space="preserve">12pm – eating lunch. M. </w:t>
-      </w:r>
-      <w:proofErr w:type="spellStart"/>
-      <w:r>
-        <w:rPr>
-          <w:rFonts w:ascii="Courier New" w:hAnsi="Courier New" w:cs="Courier New"/>
-          <w:sz w:val="24"/>
-          <w:szCs w:val="24"/>
-        </w:rPr>
-        <w:t>Dragoris</w:t>
-      </w:r>
-      <w:proofErr w:type="spellEnd"/>
-      <w:r>
-        <w:rPr>
-          <w:rFonts w:ascii="Courier New" w:hAnsi="Courier New" w:cs="Courier New"/>
-          <w:sz w:val="24"/>
-          <w:szCs w:val="24"/>
-        </w:rPr>
-        <w:t xml:space="preserve"> mentions how he built this amazing robot arm that can be programmed to do things at a specific time. </w:t>
+        <w:t>10am – eat breakfast with the teachers as they discuss graduation today. M. Melufas, chemistry teacher, mentions how he had a very exhausting night yesterday and lost his keys to his laboratory.</w:t>
+      </w:r>
+    </w:p>
+    <w:p>
+      <w:pPr>
+        <w:rPr>
+          <w:rFonts w:ascii="Courier New" w:hAnsi="Courier New" w:cs="Courier New"/>
+          <w:sz w:val="24"/>
+          <w:szCs w:val="24"/>
+        </w:rPr>
+      </w:pPr>
+    </w:p>
+    <w:p>
+      <w:pPr>
+        <w:rPr>
+          <w:rFonts w:ascii="Courier New" w:hAnsi="Courier New" w:cs="Courier New"/>
+          <w:sz w:val="24"/>
+          <w:szCs w:val="24"/>
+        </w:rPr>
+      </w:pPr>
+      <w:r>
+        <w:rPr>
+          <w:rFonts w:ascii="Courier New" w:hAnsi="Courier New" w:cs="Courier New"/>
+          <w:sz w:val="24"/>
+          <w:szCs w:val="24"/>
+        </w:rPr>
+        <w:t xml:space="preserve">12pm – eating lunch. M. Dragoris mentions how he built this amazing robot arm that can be programmed to do things at a specific time. </w:t>
       </w:r>
     </w:p>
     <w:p>
@@ -3277,69 +2827,15 @@
           <w:sz w:val="24"/>
           <w:szCs w:val="24"/>
         </w:rPr>
-        <w:t xml:space="preserve"> (Substance A) inside a jug attached to </w:t>
-      </w:r>
-      <w:proofErr w:type="gramStart"/>
-      <w:r>
-        <w:rPr>
-          <w:rFonts w:ascii="Courier New" w:hAnsi="Courier New" w:cs="Courier New"/>
-          <w:sz w:val="24"/>
-          <w:szCs w:val="24"/>
-        </w:rPr>
-        <w:t>an</w:t>
-      </w:r>
-      <w:proofErr w:type="gramEnd"/>
-      <w:r>
-        <w:rPr>
-          <w:rFonts w:ascii="Courier New" w:hAnsi="Courier New" w:cs="Courier New"/>
-          <w:sz w:val="24"/>
-          <w:szCs w:val="24"/>
-        </w:rPr>
-        <w:t xml:space="preserve"> robot arm (belongs to M. </w:t>
-      </w:r>
-      <w:proofErr w:type="spellStart"/>
-      <w:r>
-        <w:rPr>
-          <w:rFonts w:ascii="Courier New" w:hAnsi="Courier New" w:cs="Courier New"/>
-          <w:sz w:val="24"/>
-          <w:szCs w:val="24"/>
-        </w:rPr>
-        <w:t>Dragoris</w:t>
-      </w:r>
-      <w:proofErr w:type="spellEnd"/>
-      <w:r>
-        <w:rPr>
-          <w:rFonts w:ascii="Courier New" w:hAnsi="Courier New" w:cs="Courier New"/>
-          <w:sz w:val="24"/>
-          <w:szCs w:val="24"/>
-        </w:rPr>
-        <w:t>). The</w:t>
-      </w:r>
-      <w:r>
-        <w:rPr>
-          <w:rFonts w:ascii="Courier New" w:hAnsi="Courier New" w:cs="Courier New"/>
-          <w:sz w:val="24"/>
-          <w:szCs w:val="24"/>
-        </w:rPr>
-        <w:t xml:space="preserve"> automatic arm (on a </w:t>
-      </w:r>
-      <w:proofErr w:type="spellStart"/>
-      <w:r>
-        <w:rPr>
-          <w:rFonts w:ascii="Courier New" w:hAnsi="Courier New" w:cs="Courier New"/>
-          <w:sz w:val="24"/>
-          <w:szCs w:val="24"/>
-        </w:rPr>
-        <w:t>rolley</w:t>
-      </w:r>
-      <w:proofErr w:type="spellEnd"/>
-      <w:r>
-        <w:rPr>
-          <w:rFonts w:ascii="Courier New" w:hAnsi="Courier New" w:cs="Courier New"/>
-          <w:sz w:val="24"/>
-          <w:szCs w:val="24"/>
-        </w:rPr>
-        <w:t>) is programmed at the cue</w:t>
+        <w:t xml:space="preserve"> (Substance A) inside a jug attached to an robot arm (belongs to M. Dragoris). The</w:t>
+      </w:r>
+      <w:r>
+        <w:rPr>
+          <w:rFonts w:ascii="Courier New" w:hAnsi="Courier New" w:cs="Courier New"/>
+          <w:sz w:val="24"/>
+          <w:szCs w:val="24"/>
+        </w:rPr>
+        <w:t xml:space="preserve"> automatic arm (on a rolley) is programmed at the cue</w:t>
       </w:r>
       <w:r>
         <w:rPr>
@@ -3711,7 +3207,6 @@
           <w:szCs w:val="24"/>
         </w:rPr>
       </w:pPr>
-      <w:proofErr w:type="gramStart"/>
       <w:r>
         <w:rPr>
           <w:rFonts w:ascii="Courier New" w:hAnsi="Courier New" w:cs="Courier New"/>
@@ -3720,32 +3215,13 @@
         </w:rPr>
         <w:t>Strong smell,</w:t>
       </w:r>
-      <w:proofErr w:type="gramEnd"/>
-      <w:r>
-        <w:rPr>
-          <w:rFonts w:ascii="Courier New" w:hAnsi="Courier New" w:cs="Courier New"/>
-          <w:sz w:val="24"/>
-          <w:szCs w:val="24"/>
-        </w:rPr>
-        <w:t xml:space="preserve"> causes </w:t>
-      </w:r>
-      <w:proofErr w:type="spellStart"/>
-      <w:r>
-        <w:rPr>
-          <w:rFonts w:ascii="Courier New" w:hAnsi="Courier New" w:cs="Courier New"/>
-          <w:sz w:val="24"/>
-          <w:szCs w:val="24"/>
-        </w:rPr>
-        <w:t>vertiligo</w:t>
-      </w:r>
-      <w:proofErr w:type="spellEnd"/>
-      <w:r>
-        <w:rPr>
-          <w:rFonts w:ascii="Courier New" w:hAnsi="Courier New" w:cs="Courier New"/>
-          <w:sz w:val="24"/>
-          <w:szCs w:val="24"/>
-        </w:rPr>
-        <w:t xml:space="preserve"> and episodes of psychotic reactions when ingested</w:t>
+      <w:r>
+        <w:rPr>
+          <w:rFonts w:ascii="Courier New" w:hAnsi="Courier New" w:cs="Courier New"/>
+          <w:sz w:val="24"/>
+          <w:szCs w:val="24"/>
+        </w:rPr>
+        <w:t xml:space="preserve"> causes vertiligo and episodes of psychotic reactions when ingested</w:t>
       </w:r>
       <w:r>
         <w:rPr>
@@ -3858,6 +3334,14 @@
         </w:rPr>
         <w:t xml:space="preserve">Causes intense pain diarrhea. May or may not kill the consumer. </w:t>
       </w:r>
+      <w:r>
+        <w:rPr>
+          <w:rFonts w:ascii="Courier New" w:hAnsi="Courier New" w:cs="Courier New"/>
+          <w:sz w:val="24"/>
+          <w:szCs w:val="24"/>
+        </w:rPr>
+        <w:t xml:space="preserve">Only reacts after 3 hours. </w:t>
+      </w:r>
     </w:p>
     <w:p>
       <w:pPr>
@@ -3907,25 +3391,7 @@
           <w:sz w:val="24"/>
           <w:szCs w:val="24"/>
         </w:rPr>
-        <w:t xml:space="preserve">Causes dizziness and confusion, </w:t>
-      </w:r>
-      <w:proofErr w:type="spellStart"/>
-      <w:r>
-        <w:rPr>
-          <w:rFonts w:ascii="Courier New" w:hAnsi="Courier New" w:cs="Courier New"/>
-          <w:sz w:val="24"/>
-          <w:szCs w:val="24"/>
-        </w:rPr>
-        <w:t>anesthesiant</w:t>
-      </w:r>
-      <w:proofErr w:type="spellEnd"/>
-      <w:r>
-        <w:rPr>
-          <w:rFonts w:ascii="Courier New" w:hAnsi="Courier New" w:cs="Courier New"/>
-          <w:sz w:val="24"/>
-          <w:szCs w:val="24"/>
-        </w:rPr>
-        <w:t xml:space="preserve"> that causes paralysis.</w:t>
+        <w:t>Causes dizziness and confusion, anesthesiant that causes paralysis.</w:t>
       </w:r>
     </w:p>
     <w:p>
@@ -4003,15 +3469,6 @@
           <w:szCs w:val="24"/>
         </w:rPr>
       </w:pPr>
-    </w:p>
-    <w:p>
-      <w:pPr>
-        <w:rPr>
-          <w:rFonts w:ascii="Courier New" w:hAnsi="Courier New" w:cs="Courier New"/>
-          <w:sz w:val="24"/>
-          <w:szCs w:val="24"/>
-        </w:rPr>
-      </w:pPr>
       <w:r>
         <w:rPr>
           <w:rFonts w:ascii="Courier New" w:hAnsi="Courier New" w:cs="Courier New"/>
@@ -4064,6 +3521,23 @@
           <w:szCs w:val="24"/>
         </w:rPr>
         <w:t>Substance C+B = Renders deep coma sleep</w:t>
+      </w:r>
+    </w:p>
+    <w:p>
+      <w:pPr>
+        <w:rPr>
+          <w:rFonts w:ascii="Courier New" w:hAnsi="Courier New" w:cs="Courier New"/>
+          <w:sz w:val="24"/>
+          <w:szCs w:val="24"/>
+        </w:rPr>
+      </w:pPr>
+      <w:r>
+        <w:rPr>
+          <w:rFonts w:ascii="Courier New" w:hAnsi="Courier New" w:cs="Courier New"/>
+          <w:sz w:val="24"/>
+          <w:szCs w:val="24"/>
+        </w:rPr>
+        <w:t>Substance A+B = neutralize</w:t>
       </w:r>
     </w:p>
     <w:p>

</xml_diff>

<commit_message>
Updated narrative (removed confusing details)
</commit_message>
<xml_diff>
--- a/NarrativeScript/BeaglesJam-Narrative2.docx
+++ b/NarrativeScript/BeaglesJam-Narrative2.docx
@@ -76,7 +76,29 @@
           <w:sz w:val="24"/>
           <w:szCs w:val="24"/>
         </w:rPr>
-        <w:t xml:space="preserve">Prologue: Neorens University. Fall </w:t>
+        <w:t xml:space="preserve">Prologue: </w:t>
+      </w:r>
+      <w:proofErr w:type="spellStart"/>
+      <w:r>
+        <w:rPr>
+          <w:rFonts w:ascii="Courier New" w:hAnsi="Courier New" w:cs="Courier New"/>
+          <w:b/>
+          <w:bCs/>
+          <w:sz w:val="24"/>
+          <w:szCs w:val="24"/>
+        </w:rPr>
+        <w:t>Neorens</w:t>
+      </w:r>
+      <w:proofErr w:type="spellEnd"/>
+      <w:r>
+        <w:rPr>
+          <w:rFonts w:ascii="Courier New" w:hAnsi="Courier New" w:cs="Courier New"/>
+          <w:b/>
+          <w:bCs/>
+          <w:sz w:val="24"/>
+          <w:szCs w:val="24"/>
+        </w:rPr>
+        <w:t xml:space="preserve"> University. Fall </w:t>
       </w:r>
       <w:r>
         <w:rPr>
@@ -130,15 +152,51 @@
           <w:sz w:val="24"/>
           <w:szCs w:val="24"/>
         </w:rPr>
-        <w:t xml:space="preserve">. You have made it. You are graduating your Bachelor’s with a full </w:t>
-      </w:r>
-      <w:r>
-        <w:rPr>
-          <w:rFonts w:ascii="Courier New" w:hAnsi="Courier New" w:cs="Courier New"/>
-          <w:sz w:val="24"/>
-          <w:szCs w:val="24"/>
-        </w:rPr>
-        <w:t xml:space="preserve">academic marks. And everyone knows you in Neorens University, the worlds most prestigious institute to date. </w:t>
+        <w:t xml:space="preserve">. You have made it. You are graduating your </w:t>
+      </w:r>
+      <w:proofErr w:type="gramStart"/>
+      <w:r>
+        <w:rPr>
+          <w:rFonts w:ascii="Courier New" w:hAnsi="Courier New" w:cs="Courier New"/>
+          <w:sz w:val="24"/>
+          <w:szCs w:val="24"/>
+        </w:rPr>
+        <w:t>Bachelor’s</w:t>
+      </w:r>
+      <w:proofErr w:type="gramEnd"/>
+      <w:r>
+        <w:rPr>
+          <w:rFonts w:ascii="Courier New" w:hAnsi="Courier New" w:cs="Courier New"/>
+          <w:sz w:val="24"/>
+          <w:szCs w:val="24"/>
+        </w:rPr>
+        <w:t xml:space="preserve"> with a full </w:t>
+      </w:r>
+      <w:r>
+        <w:rPr>
+          <w:rFonts w:ascii="Courier New" w:hAnsi="Courier New" w:cs="Courier New"/>
+          <w:sz w:val="24"/>
+          <w:szCs w:val="24"/>
+        </w:rPr>
+        <w:t xml:space="preserve">academic marks. And everyone knows you in </w:t>
+      </w:r>
+      <w:proofErr w:type="spellStart"/>
+      <w:r>
+        <w:rPr>
+          <w:rFonts w:ascii="Courier New" w:hAnsi="Courier New" w:cs="Courier New"/>
+          <w:sz w:val="24"/>
+          <w:szCs w:val="24"/>
+        </w:rPr>
+        <w:t>Neorens</w:t>
+      </w:r>
+      <w:proofErr w:type="spellEnd"/>
+      <w:r>
+        <w:rPr>
+          <w:rFonts w:ascii="Courier New" w:hAnsi="Courier New" w:cs="Courier New"/>
+          <w:sz w:val="24"/>
+          <w:szCs w:val="24"/>
+        </w:rPr>
+        <w:t xml:space="preserve"> University, the worlds most prestigious institute to date. </w:t>
       </w:r>
     </w:p>
     <w:p>
@@ -156,7 +214,25 @@
           <w:sz w:val="24"/>
           <w:szCs w:val="24"/>
         </w:rPr>
-        <w:t xml:space="preserve">You enter the main grandiose ceremony hall and sit down eagerly. The graduation ceremony is about to start. You are up any minute to give your valedictorian speech that you spent few nights polishing up at the Codex Library. Enters M. Bufford, the Chancellor. Everyone stands up and claps, for today is a joyous day. He says a few words and M. Melufas, your fourth-year </w:t>
+        <w:t xml:space="preserve">You enter the main grandiose ceremony hall and sit down eagerly. The graduation ceremony is about to start. You are up any minute to give your valedictorian speech that you spent few nights polishing up at the Codex Library. Enters M. Bufford, the Chancellor. Everyone stands up and claps, for today is a joyous day. He says a few words and M. </w:t>
+      </w:r>
+      <w:proofErr w:type="spellStart"/>
+      <w:r>
+        <w:rPr>
+          <w:rFonts w:ascii="Courier New" w:hAnsi="Courier New" w:cs="Courier New"/>
+          <w:sz w:val="24"/>
+          <w:szCs w:val="24"/>
+        </w:rPr>
+        <w:t>Melufas</w:t>
+      </w:r>
+      <w:proofErr w:type="spellEnd"/>
+      <w:r>
+        <w:rPr>
+          <w:rFonts w:ascii="Courier New" w:hAnsi="Courier New" w:cs="Courier New"/>
+          <w:sz w:val="24"/>
+          <w:szCs w:val="24"/>
+        </w:rPr>
+        <w:t xml:space="preserve">, your fourth-year </w:t>
       </w:r>
       <w:r>
         <w:rPr>
@@ -228,7 +304,25 @@
           <w:sz w:val="24"/>
           <w:szCs w:val="24"/>
         </w:rPr>
-        <w:t xml:space="preserve">BOOM explodes beneath you. The entire hall erupts and everything vanishes in an instant.  </w:t>
+        <w:t xml:space="preserve">BOOM explodes beneath you. The entire hall </w:t>
+      </w:r>
+      <w:proofErr w:type="gramStart"/>
+      <w:r>
+        <w:rPr>
+          <w:rFonts w:ascii="Courier New" w:hAnsi="Courier New" w:cs="Courier New"/>
+          <w:sz w:val="24"/>
+          <w:szCs w:val="24"/>
+        </w:rPr>
+        <w:t>erupts</w:t>
+      </w:r>
+      <w:proofErr w:type="gramEnd"/>
+      <w:r>
+        <w:rPr>
+          <w:rFonts w:ascii="Courier New" w:hAnsi="Courier New" w:cs="Courier New"/>
+          <w:sz w:val="24"/>
+          <w:szCs w:val="24"/>
+        </w:rPr>
+        <w:t xml:space="preserve"> and everything vanishes in an instant.  </w:t>
       </w:r>
     </w:p>
     <w:p>
@@ -592,15 +686,43 @@
           <w:sz w:val="24"/>
           <w:szCs w:val="24"/>
         </w:rPr>
-        <w:t xml:space="preserve"> Currently working on a robotic arm alongside M. Dragoris</w:t>
-      </w:r>
-      <w:r>
-        <w:rPr>
-          <w:rFonts w:ascii="Courier New" w:hAnsi="Courier New" w:cs="Courier New"/>
-          <w:sz w:val="24"/>
-          <w:szCs w:val="24"/>
-        </w:rPr>
-        <w:t xml:space="preserve"> that can do programmed time tasks.</w:t>
+        <w:t xml:space="preserve"> Currently working on a robotic arm alongside M. </w:t>
+      </w:r>
+      <w:proofErr w:type="spellStart"/>
+      <w:r>
+        <w:rPr>
+          <w:rFonts w:ascii="Courier New" w:hAnsi="Courier New" w:cs="Courier New"/>
+          <w:sz w:val="24"/>
+          <w:szCs w:val="24"/>
+        </w:rPr>
+        <w:t>Dragoris</w:t>
+      </w:r>
+      <w:proofErr w:type="spellEnd"/>
+      <w:r>
+        <w:rPr>
+          <w:rFonts w:ascii="Courier New" w:hAnsi="Courier New" w:cs="Courier New"/>
+          <w:sz w:val="24"/>
+          <w:szCs w:val="24"/>
+        </w:rPr>
+        <w:t xml:space="preserve"> that </w:t>
+      </w:r>
+      <w:proofErr w:type="gramStart"/>
+      <w:r>
+        <w:rPr>
+          <w:rFonts w:ascii="Courier New" w:hAnsi="Courier New" w:cs="Courier New"/>
+          <w:sz w:val="24"/>
+          <w:szCs w:val="24"/>
+        </w:rPr>
+        <w:t>can do</w:t>
+      </w:r>
+      <w:proofErr w:type="gramEnd"/>
+      <w:r>
+        <w:rPr>
+          <w:rFonts w:ascii="Courier New" w:hAnsi="Courier New" w:cs="Courier New"/>
+          <w:sz w:val="24"/>
+          <w:szCs w:val="24"/>
+        </w:rPr>
+        <w:t xml:space="preserve"> programmed time tasks.</w:t>
       </w:r>
     </w:p>
     <w:p>
@@ -832,7 +954,29 @@
           <w:sz w:val="24"/>
           <w:szCs w:val="24"/>
         </w:rPr>
-        <w:t xml:space="preserve">M. Melufas </w:t>
+        <w:t xml:space="preserve">M. </w:t>
+      </w:r>
+      <w:proofErr w:type="spellStart"/>
+      <w:r>
+        <w:rPr>
+          <w:rFonts w:ascii="Courier New" w:hAnsi="Courier New" w:cs="Courier New"/>
+          <w:b/>
+          <w:bCs/>
+          <w:sz w:val="24"/>
+          <w:szCs w:val="24"/>
+        </w:rPr>
+        <w:t>Melufas</w:t>
+      </w:r>
+      <w:proofErr w:type="spellEnd"/>
+      <w:r>
+        <w:rPr>
+          <w:rFonts w:ascii="Courier New" w:hAnsi="Courier New" w:cs="Courier New"/>
+          <w:b/>
+          <w:bCs/>
+          <w:sz w:val="24"/>
+          <w:szCs w:val="24"/>
+        </w:rPr>
+        <w:t xml:space="preserve"> </w:t>
       </w:r>
     </w:p>
     <w:p>
@@ -912,8 +1056,20 @@
           <w:sz w:val="24"/>
           <w:szCs w:val="24"/>
         </w:rPr>
-        <w:t>M. Dragoris</w:t>
-      </w:r>
+        <w:t xml:space="preserve">M. </w:t>
+      </w:r>
+      <w:proofErr w:type="spellStart"/>
+      <w:r>
+        <w:rPr>
+          <w:rFonts w:ascii="Courier New" w:hAnsi="Courier New" w:cs="Courier New"/>
+          <w:b/>
+          <w:bCs/>
+          <w:sz w:val="24"/>
+          <w:szCs w:val="24"/>
+        </w:rPr>
+        <w:t>Dragoris</w:t>
+      </w:r>
+      <w:proofErr w:type="spellEnd"/>
     </w:p>
     <w:p>
       <w:pPr>
@@ -1207,7 +1363,25 @@
           <w:sz w:val="24"/>
           <w:szCs w:val="24"/>
         </w:rPr>
-        <w:t xml:space="preserve">Owns a cat called Mr. Purr. Suspects that M. Dragonis has kidnapped his cat. </w:t>
+        <w:t xml:space="preserve">Owns a cat called Mr. Purr. Suspects that M. </w:t>
+      </w:r>
+      <w:proofErr w:type="spellStart"/>
+      <w:r>
+        <w:rPr>
+          <w:rFonts w:ascii="Courier New" w:hAnsi="Courier New" w:cs="Courier New"/>
+          <w:sz w:val="24"/>
+          <w:szCs w:val="24"/>
+        </w:rPr>
+        <w:t>Dragonis</w:t>
+      </w:r>
+      <w:proofErr w:type="spellEnd"/>
+      <w:r>
+        <w:rPr>
+          <w:rFonts w:ascii="Courier New" w:hAnsi="Courier New" w:cs="Courier New"/>
+          <w:sz w:val="24"/>
+          <w:szCs w:val="24"/>
+        </w:rPr>
+        <w:t xml:space="preserve"> has kidnapped his cat. </w:t>
       </w:r>
     </w:p>
     <w:p>
@@ -1243,7 +1417,25 @@
           <w:sz w:val="24"/>
           <w:szCs w:val="24"/>
         </w:rPr>
-        <w:t>Motive: Wants to drug M. Dragonis and report him</w:t>
+        <w:t xml:space="preserve">Motive: Wants to drug M. </w:t>
+      </w:r>
+      <w:proofErr w:type="spellStart"/>
+      <w:r>
+        <w:rPr>
+          <w:rFonts w:ascii="Courier New" w:hAnsi="Courier New" w:cs="Courier New"/>
+          <w:sz w:val="24"/>
+          <w:szCs w:val="24"/>
+        </w:rPr>
+        <w:t>Dragonis</w:t>
+      </w:r>
+      <w:proofErr w:type="spellEnd"/>
+      <w:r>
+        <w:rPr>
+          <w:rFonts w:ascii="Courier New" w:hAnsi="Courier New" w:cs="Courier New"/>
+          <w:sz w:val="24"/>
+          <w:szCs w:val="24"/>
+        </w:rPr>
+        <w:t xml:space="preserve"> and report him</w:t>
       </w:r>
       <w:r>
         <w:rPr>
@@ -1369,7 +1561,43 @@
           <w:sz w:val="24"/>
           <w:szCs w:val="24"/>
         </w:rPr>
-        <w:t>A new shipment of substances just gotten in. M. Melufas was analyzing them when Ami came to find him to bribe him once again. Ami got a glance of the chemistry table. As she leaves M. Melufas’s office, she s</w:t>
+        <w:t xml:space="preserve">A new shipment of substances just gotten in. M. </w:t>
+      </w:r>
+      <w:proofErr w:type="spellStart"/>
+      <w:r>
+        <w:rPr>
+          <w:rFonts w:ascii="Courier New" w:hAnsi="Courier New" w:cs="Courier New"/>
+          <w:sz w:val="24"/>
+          <w:szCs w:val="24"/>
+        </w:rPr>
+        <w:t>Melufas</w:t>
+      </w:r>
+      <w:proofErr w:type="spellEnd"/>
+      <w:r>
+        <w:rPr>
+          <w:rFonts w:ascii="Courier New" w:hAnsi="Courier New" w:cs="Courier New"/>
+          <w:sz w:val="24"/>
+          <w:szCs w:val="24"/>
+        </w:rPr>
+        <w:t xml:space="preserve"> was analyzing them when Ami came to find him to bribe him once again. Ami got a glance of the chemistry table. As she leaves M. </w:t>
+      </w:r>
+      <w:proofErr w:type="spellStart"/>
+      <w:r>
+        <w:rPr>
+          <w:rFonts w:ascii="Courier New" w:hAnsi="Courier New" w:cs="Courier New"/>
+          <w:sz w:val="24"/>
+          <w:szCs w:val="24"/>
+        </w:rPr>
+        <w:t>Melufas’s</w:t>
+      </w:r>
+      <w:proofErr w:type="spellEnd"/>
+      <w:r>
+        <w:rPr>
+          <w:rFonts w:ascii="Courier New" w:hAnsi="Courier New" w:cs="Courier New"/>
+          <w:sz w:val="24"/>
+          <w:szCs w:val="24"/>
+        </w:rPr>
+        <w:t xml:space="preserve"> office, she s</w:t>
       </w:r>
       <w:r>
         <w:rPr>
@@ -1415,7 +1643,16 @@
           <w:szCs w:val="24"/>
           <w:u w:val="single"/>
         </w:rPr>
-        <w:t xml:space="preserve"> (Early morning)</w:t>
+        <w:t xml:space="preserve"> (Early mornin</w:t>
+      </w:r>
+      <w:r>
+        <w:rPr>
+          <w:rFonts w:ascii="Courier New" w:hAnsi="Courier New" w:cs="Courier New"/>
+          <w:sz w:val="24"/>
+          <w:szCs w:val="24"/>
+          <w:u w:val="single"/>
+        </w:rPr>
+        <w:t>g BEFORE the player starts)</w:t>
       </w:r>
     </w:p>
     <w:p>
@@ -1483,7 +1720,25 @@
           <w:sz w:val="24"/>
           <w:szCs w:val="24"/>
         </w:rPr>
-        <w:t>M. Dragoris comes in slowly, holding Mr. Purr. Lucky him, he consults the table and grabs Substance D</w:t>
+        <w:t xml:space="preserve">M. </w:t>
+      </w:r>
+      <w:proofErr w:type="spellStart"/>
+      <w:r>
+        <w:rPr>
+          <w:rFonts w:ascii="Courier New" w:hAnsi="Courier New" w:cs="Courier New"/>
+          <w:sz w:val="24"/>
+          <w:szCs w:val="24"/>
+        </w:rPr>
+        <w:t>Dragoris</w:t>
+      </w:r>
+      <w:proofErr w:type="spellEnd"/>
+      <w:r>
+        <w:rPr>
+          <w:rFonts w:ascii="Courier New" w:hAnsi="Courier New" w:cs="Courier New"/>
+          <w:sz w:val="24"/>
+          <w:szCs w:val="24"/>
+        </w:rPr>
+        <w:t xml:space="preserve"> comes in slowly, holding Mr. Purr. Lucky him, he consults the table and grabs Substance D</w:t>
       </w:r>
       <w:r>
         <w:rPr>
@@ -1508,7 +1763,25 @@
           <w:sz w:val="24"/>
           <w:szCs w:val="24"/>
         </w:rPr>
-        <w:t xml:space="preserve">Security follows M. Dragoris and forgets to close the door. </w:t>
+        <w:t xml:space="preserve">Security follows M. </w:t>
+      </w:r>
+      <w:proofErr w:type="spellStart"/>
+      <w:r>
+        <w:rPr>
+          <w:rFonts w:ascii="Courier New" w:hAnsi="Courier New" w:cs="Courier New"/>
+          <w:sz w:val="24"/>
+          <w:szCs w:val="24"/>
+        </w:rPr>
+        <w:t>Dragoris</w:t>
+      </w:r>
+      <w:proofErr w:type="spellEnd"/>
+      <w:r>
+        <w:rPr>
+          <w:rFonts w:ascii="Courier New" w:hAnsi="Courier New" w:cs="Courier New"/>
+          <w:sz w:val="24"/>
+          <w:szCs w:val="24"/>
+        </w:rPr>
+        <w:t xml:space="preserve"> and forgets to close the door. </w:t>
       </w:r>
     </w:p>
     <w:p>
@@ -1565,8 +1838,27 @@
           <w:sz w:val="24"/>
           <w:szCs w:val="24"/>
         </w:rPr>
-        <w:t xml:space="preserve">He overhears M. Dragoris enter the </w:t>
-      </w:r>
+        <w:t xml:space="preserve">He overhears M. </w:t>
+      </w:r>
+      <w:proofErr w:type="spellStart"/>
+      <w:r>
+        <w:rPr>
+          <w:rFonts w:ascii="Courier New" w:hAnsi="Courier New" w:cs="Courier New"/>
+          <w:sz w:val="24"/>
+          <w:szCs w:val="24"/>
+        </w:rPr>
+        <w:t>Dragoris</w:t>
+      </w:r>
+      <w:proofErr w:type="spellEnd"/>
+      <w:r>
+        <w:rPr>
+          <w:rFonts w:ascii="Courier New" w:hAnsi="Courier New" w:cs="Courier New"/>
+          <w:sz w:val="24"/>
+          <w:szCs w:val="24"/>
+        </w:rPr>
+        <w:t xml:space="preserve"> enter the </w:t>
+      </w:r>
+      <w:proofErr w:type="spellStart"/>
       <w:r>
         <w:rPr>
           <w:rFonts w:ascii="Courier New" w:hAnsi="Courier New" w:cs="Courier New"/>
@@ -1583,6 +1875,7 @@
         </w:rPr>
         <w:t>lab</w:t>
       </w:r>
+      <w:proofErr w:type="spellEnd"/>
       <w:r>
         <w:rPr>
           <w:rFonts w:ascii="Courier New" w:hAnsi="Courier New" w:cs="Courier New"/>
@@ -1614,15 +1907,51 @@
           <w:sz w:val="24"/>
           <w:szCs w:val="24"/>
         </w:rPr>
-        <w:t xml:space="preserve">As the cat struggles and manages to escape, M. Dragoris runs after the cat. </w:t>
-      </w:r>
-      <w:r>
-        <w:rPr>
-          <w:rFonts w:ascii="Courier New" w:hAnsi="Courier New" w:cs="Courier New"/>
-          <w:sz w:val="24"/>
-          <w:szCs w:val="24"/>
-        </w:rPr>
-        <w:t xml:space="preserve">Some of substance D is splashed on his labcoat. </w:t>
+        <w:t xml:space="preserve">As the cat struggles and manages to escape, M. </w:t>
+      </w:r>
+      <w:proofErr w:type="spellStart"/>
+      <w:r>
+        <w:rPr>
+          <w:rFonts w:ascii="Courier New" w:hAnsi="Courier New" w:cs="Courier New"/>
+          <w:sz w:val="24"/>
+          <w:szCs w:val="24"/>
+        </w:rPr>
+        <w:t>Dragoris</w:t>
+      </w:r>
+      <w:proofErr w:type="spellEnd"/>
+      <w:r>
+        <w:rPr>
+          <w:rFonts w:ascii="Courier New" w:hAnsi="Courier New" w:cs="Courier New"/>
+          <w:sz w:val="24"/>
+          <w:szCs w:val="24"/>
+        </w:rPr>
+        <w:t xml:space="preserve"> runs after the cat. </w:t>
+      </w:r>
+      <w:r>
+        <w:rPr>
+          <w:rFonts w:ascii="Courier New" w:hAnsi="Courier New" w:cs="Courier New"/>
+          <w:sz w:val="24"/>
+          <w:szCs w:val="24"/>
+        </w:rPr>
+        <w:t xml:space="preserve">Some of substance D is splashed on his </w:t>
+      </w:r>
+      <w:proofErr w:type="spellStart"/>
+      <w:r>
+        <w:rPr>
+          <w:rFonts w:ascii="Courier New" w:hAnsi="Courier New" w:cs="Courier New"/>
+          <w:sz w:val="24"/>
+          <w:szCs w:val="24"/>
+        </w:rPr>
+        <w:t>labcoat</w:t>
+      </w:r>
+      <w:proofErr w:type="spellEnd"/>
+      <w:r>
+        <w:rPr>
+          <w:rFonts w:ascii="Courier New" w:hAnsi="Courier New" w:cs="Courier New"/>
+          <w:sz w:val="24"/>
+          <w:szCs w:val="24"/>
+        </w:rPr>
+        <w:t xml:space="preserve">. </w:t>
       </w:r>
       <w:r>
         <w:rPr>
@@ -1770,7 +2099,25 @@
           <w:sz w:val="24"/>
           <w:szCs w:val="24"/>
         </w:rPr>
-        <w:t>Security guard finds the Janitor Jo and M. Melufas arguing</w:t>
+        <w:t xml:space="preserve">Security guard finds the Janitor Jo and M. </w:t>
+      </w:r>
+      <w:proofErr w:type="spellStart"/>
+      <w:r>
+        <w:rPr>
+          <w:rFonts w:ascii="Courier New" w:hAnsi="Courier New" w:cs="Courier New"/>
+          <w:sz w:val="24"/>
+          <w:szCs w:val="24"/>
+        </w:rPr>
+        <w:t>Melufas</w:t>
+      </w:r>
+      <w:proofErr w:type="spellEnd"/>
+      <w:r>
+        <w:rPr>
+          <w:rFonts w:ascii="Courier New" w:hAnsi="Courier New" w:cs="Courier New"/>
+          <w:sz w:val="24"/>
+          <w:szCs w:val="24"/>
+        </w:rPr>
+        <w:t xml:space="preserve"> arguing</w:t>
       </w:r>
       <w:r>
         <w:rPr>
@@ -1786,7 +2133,25 @@
           <w:sz w:val="24"/>
           <w:szCs w:val="24"/>
         </w:rPr>
-        <w:t xml:space="preserve"> M. Melufas is blaming Janitor Jo for leaving the chemistry lab</w:t>
+        <w:t xml:space="preserve"> M. </w:t>
+      </w:r>
+      <w:proofErr w:type="spellStart"/>
+      <w:r>
+        <w:rPr>
+          <w:rFonts w:ascii="Courier New" w:hAnsi="Courier New" w:cs="Courier New"/>
+          <w:sz w:val="24"/>
+          <w:szCs w:val="24"/>
+        </w:rPr>
+        <w:t>Melufas</w:t>
+      </w:r>
+      <w:proofErr w:type="spellEnd"/>
+      <w:r>
+        <w:rPr>
+          <w:rFonts w:ascii="Courier New" w:hAnsi="Courier New" w:cs="Courier New"/>
+          <w:sz w:val="24"/>
+          <w:szCs w:val="24"/>
+        </w:rPr>
+        <w:t xml:space="preserve"> is blaming Janitor Jo for leaving the chemistry lab</w:t>
       </w:r>
       <w:r>
         <w:rPr>
@@ -1858,13 +2223,23 @@
           <w:sz w:val="24"/>
           <w:szCs w:val="24"/>
         </w:rPr>
-        <w:t xml:space="preserve"> (he took Substance C</w:t>
-      </w:r>
-      <w:r>
-        <w:rPr>
-          <w:rFonts w:ascii="Courier New" w:hAnsi="Courier New" w:cs="Courier New"/>
-          <w:sz w:val="24"/>
-          <w:szCs w:val="24"/>
+        <w:t xml:space="preserve"> </w:t>
+      </w:r>
+      <w:r>
+        <w:rPr>
+          <w:rFonts w:ascii="Courier New" w:hAnsi="Courier New" w:cs="Courier New"/>
+          <w:sz w:val="24"/>
+          <w:szCs w:val="24"/>
+          <w:highlight w:val="yellow"/>
+        </w:rPr>
+        <w:t>(he took Substance C</w:t>
+      </w:r>
+      <w:r>
+        <w:rPr>
+          <w:rFonts w:ascii="Courier New" w:hAnsi="Courier New" w:cs="Courier New"/>
+          <w:sz w:val="24"/>
+          <w:szCs w:val="24"/>
+          <w:highlight w:val="yellow"/>
         </w:rPr>
         <w:t xml:space="preserve"> because he acts without thinking</w:t>
       </w:r>
@@ -1873,6 +2248,7 @@
           <w:rFonts w:ascii="Courier New" w:hAnsi="Courier New" w:cs="Courier New"/>
           <w:sz w:val="24"/>
           <w:szCs w:val="24"/>
+          <w:highlight w:val="yellow"/>
         </w:rPr>
         <w:t>)</w:t>
       </w:r>
@@ -1881,6 +2257,7 @@
           <w:rFonts w:ascii="Courier New" w:hAnsi="Courier New" w:cs="Courier New"/>
           <w:sz w:val="24"/>
           <w:szCs w:val="24"/>
+          <w:highlight w:val="yellow"/>
         </w:rPr>
         <w:t xml:space="preserve">, </w:t>
       </w:r>
@@ -1889,6 +2266,7 @@
           <w:rFonts w:ascii="Courier New" w:hAnsi="Courier New" w:cs="Courier New"/>
           <w:sz w:val="24"/>
           <w:szCs w:val="24"/>
+          <w:highlight w:val="yellow"/>
         </w:rPr>
         <w:t>saying he is in desperately looking for Mr. Purr, his cat.</w:t>
       </w:r>
@@ -1897,6 +2275,7 @@
           <w:rFonts w:ascii="Courier New" w:hAnsi="Courier New" w:cs="Courier New"/>
           <w:sz w:val="24"/>
           <w:szCs w:val="24"/>
+          <w:highlight w:val="yellow"/>
         </w:rPr>
         <w:t xml:space="preserve"> </w:t>
       </w:r>
@@ -1905,8 +2284,55 @@
           <w:rFonts w:ascii="Courier New" w:hAnsi="Courier New" w:cs="Courier New"/>
           <w:sz w:val="24"/>
           <w:szCs w:val="24"/>
-        </w:rPr>
-        <w:t>He does suspect someone to have kidnap his cat (He heard some meows outside the tech lab so he suspects Marcus or M. Dragoris to have his cat, he plans on paralyzing them both and going in to save his cat)</w:t>
+          <w:highlight w:val="yellow"/>
+        </w:rPr>
+        <w:t xml:space="preserve">He does suspect someone to have kidnap his cat (He heard some meows outside the tech lab so he suspects Marcus or M. </w:t>
+      </w:r>
+      <w:proofErr w:type="spellStart"/>
+      <w:r>
+        <w:rPr>
+          <w:rFonts w:ascii="Courier New" w:hAnsi="Courier New" w:cs="Courier New"/>
+          <w:sz w:val="24"/>
+          <w:szCs w:val="24"/>
+          <w:highlight w:val="yellow"/>
+        </w:rPr>
+        <w:t>Dragoris</w:t>
+      </w:r>
+      <w:proofErr w:type="spellEnd"/>
+      <w:r>
+        <w:rPr>
+          <w:rFonts w:ascii="Courier New" w:hAnsi="Courier New" w:cs="Courier New"/>
+          <w:sz w:val="24"/>
+          <w:szCs w:val="24"/>
+          <w:highlight w:val="yellow"/>
+        </w:rPr>
+        <w:t xml:space="preserve"> to have his cat, he plans on paralyzing them both and going in to save his cat)</w:t>
+      </w:r>
+      <w:r>
+        <w:rPr>
+          <w:rFonts w:ascii="Courier New" w:hAnsi="Courier New" w:cs="Courier New"/>
+          <w:sz w:val="24"/>
+          <w:szCs w:val="24"/>
+        </w:rPr>
+        <w:t xml:space="preserve"> M. </w:t>
+      </w:r>
+      <w:proofErr w:type="spellStart"/>
+      <w:r>
+        <w:rPr>
+          <w:rFonts w:ascii="Courier New" w:hAnsi="Courier New" w:cs="Courier New"/>
+          <w:sz w:val="24"/>
+          <w:szCs w:val="24"/>
+        </w:rPr>
+        <w:t>Melufas</w:t>
+      </w:r>
+      <w:proofErr w:type="spellEnd"/>
+      <w:r>
+        <w:rPr>
+          <w:rFonts w:ascii="Courier New" w:hAnsi="Courier New" w:cs="Courier New"/>
+          <w:sz w:val="24"/>
+          <w:szCs w:val="24"/>
+        </w:rPr>
+        <w:t xml:space="preserve"> goes back to his lab to check back on it. </w:t>
       </w:r>
     </w:p>
     <w:p>
@@ -1965,6 +2391,7 @@
           <w:sz w:val="24"/>
           <w:szCs w:val="24"/>
         </w:rPr>
+        <w:lastRenderedPageBreak/>
         <w:t>Remembering that A+D = explosion</w:t>
       </w:r>
       <w:r>
@@ -2006,7 +2433,6 @@
           <w:sz w:val="24"/>
           <w:szCs w:val="24"/>
         </w:rPr>
-        <w:lastRenderedPageBreak/>
         <w:t>Janitor Jo</w:t>
       </w:r>
       <w:r>
@@ -2015,7 +2441,25 @@
           <w:sz w:val="24"/>
           <w:szCs w:val="24"/>
         </w:rPr>
-        <w:t xml:space="preserve"> finds the chemistry table in his office and leaves to administer it somewhere to poison M. Dragoris and Marcus.</w:t>
+        <w:t xml:space="preserve"> finds the chemistry table in his office and leaves to administer it somewhere to poison M. </w:t>
+      </w:r>
+      <w:proofErr w:type="spellStart"/>
+      <w:r>
+        <w:rPr>
+          <w:rFonts w:ascii="Courier New" w:hAnsi="Courier New" w:cs="Courier New"/>
+          <w:sz w:val="24"/>
+          <w:szCs w:val="24"/>
+        </w:rPr>
+        <w:t>Dragoris</w:t>
+      </w:r>
+      <w:proofErr w:type="spellEnd"/>
+      <w:r>
+        <w:rPr>
+          <w:rFonts w:ascii="Courier New" w:hAnsi="Courier New" w:cs="Courier New"/>
+          <w:sz w:val="24"/>
+          <w:szCs w:val="24"/>
+        </w:rPr>
+        <w:t xml:space="preserve"> and Marcus.</w:t>
       </w:r>
     </w:p>
     <w:p>
@@ -2184,15 +2628,6 @@
       <w:pPr>
         <w:rPr>
           <w:rFonts w:ascii="Courier New" w:hAnsi="Courier New" w:cs="Courier New"/>
-          <w:sz w:val="24"/>
-          <w:szCs w:val="24"/>
-        </w:rPr>
-      </w:pPr>
-    </w:p>
-    <w:p>
-      <w:pPr>
-        <w:rPr>
-          <w:rFonts w:ascii="Courier New" w:hAnsi="Courier New" w:cs="Courier New"/>
           <w:b/>
           <w:bCs/>
           <w:sz w:val="24"/>
@@ -2292,13 +2727,23 @@
         </w:rPr>
         <w:t xml:space="preserve">She previously spilled some by accident. </w:t>
       </w:r>
-      <w:r>
-        <w:rPr>
-          <w:rFonts w:ascii="Courier New" w:hAnsi="Courier New" w:cs="Courier New"/>
-          <w:sz w:val="24"/>
-          <w:szCs w:val="24"/>
-        </w:rPr>
-        <w:t>In order to cover her Alibi, she will leave Substance A’s bottle inside one of the secret passageways</w:t>
+      <w:proofErr w:type="gramStart"/>
+      <w:r>
+        <w:rPr>
+          <w:rFonts w:ascii="Courier New" w:hAnsi="Courier New" w:cs="Courier New"/>
+          <w:sz w:val="24"/>
+          <w:szCs w:val="24"/>
+        </w:rPr>
+        <w:t>In order to</w:t>
+      </w:r>
+      <w:proofErr w:type="gramEnd"/>
+      <w:r>
+        <w:rPr>
+          <w:rFonts w:ascii="Courier New" w:hAnsi="Courier New" w:cs="Courier New"/>
+          <w:sz w:val="24"/>
+          <w:szCs w:val="24"/>
+        </w:rPr>
+        <w:t xml:space="preserve"> cover her Alibi, she will leave Substance A’s bottle inside one of the secret passageways</w:t>
       </w:r>
       <w:r>
         <w:rPr>
@@ -2338,453 +2783,30 @@
       <w:pPr>
         <w:rPr>
           <w:rFonts w:ascii="Courier New" w:hAnsi="Courier New" w:cs="Courier New"/>
-          <w:sz w:val="24"/>
-          <w:szCs w:val="24"/>
-        </w:rPr>
-      </w:pPr>
-    </w:p>
-    <w:p>
-      <w:pPr>
-        <w:rPr>
-          <w:rFonts w:ascii="Courier New" w:hAnsi="Courier New" w:cs="Courier New"/>
-          <w:sz w:val="24"/>
-          <w:szCs w:val="24"/>
-        </w:rPr>
-      </w:pPr>
-    </w:p>
-    <w:p>
-      <w:pPr>
-        <w:rPr>
-          <w:rFonts w:ascii="Courier New" w:hAnsi="Courier New" w:cs="Courier New"/>
-          <w:sz w:val="24"/>
-          <w:szCs w:val="24"/>
-        </w:rPr>
-      </w:pPr>
-    </w:p>
-    <w:p>
-      <w:pPr>
-        <w:rPr>
-          <w:rFonts w:ascii="Courier New" w:hAnsi="Courier New" w:cs="Courier New"/>
-          <w:sz w:val="24"/>
-          <w:szCs w:val="24"/>
-        </w:rPr>
-      </w:pPr>
-    </w:p>
-    <w:p>
-      <w:pPr>
-        <w:rPr>
-          <w:rFonts w:ascii="Courier New" w:hAnsi="Courier New" w:cs="Courier New"/>
-          <w:b/>
-          <w:bCs/>
-          <w:sz w:val="24"/>
-          <w:szCs w:val="24"/>
-          <w:u w:val="single"/>
-        </w:rPr>
-      </w:pPr>
-      <w:bookmarkStart w:id="0" w:name="_Hlk53513523"/>
-      <w:r>
-        <w:rPr>
-          <w:rFonts w:ascii="Courier New" w:hAnsi="Courier New" w:cs="Courier New"/>
-          <w:b/>
-          <w:bCs/>
-          <w:sz w:val="24"/>
-          <w:szCs w:val="24"/>
-          <w:u w:val="single"/>
-        </w:rPr>
-        <w:t>Player loop</w:t>
-      </w:r>
-    </w:p>
-    <w:p>
-      <w:pPr>
-        <w:rPr>
-          <w:rFonts w:ascii="Courier New" w:hAnsi="Courier New" w:cs="Courier New"/>
-          <w:sz w:val="24"/>
-          <w:szCs w:val="24"/>
-          <w:u w:val="single"/>
-        </w:rPr>
-      </w:pPr>
-      <w:r>
-        <w:rPr>
-          <w:rFonts w:ascii="Courier New" w:hAnsi="Courier New" w:cs="Courier New"/>
-          <w:b/>
-          <w:bCs/>
-          <w:sz w:val="24"/>
-          <w:szCs w:val="24"/>
-        </w:rPr>
-        <w:t xml:space="preserve">Morning. </w:t>
-      </w:r>
-      <w:r>
-        <w:rPr>
-          <w:rFonts w:ascii="Courier New" w:hAnsi="Courier New" w:cs="Courier New"/>
-          <w:b/>
-          <w:bCs/>
-          <w:sz w:val="24"/>
-          <w:szCs w:val="24"/>
-        </w:rPr>
-        <w:t>Bedroom</w:t>
-      </w:r>
-      <w:r>
-        <w:rPr>
-          <w:rFonts w:ascii="Courier New" w:hAnsi="Courier New" w:cs="Courier New"/>
-          <w:b/>
-          <w:bCs/>
-          <w:sz w:val="24"/>
-          <w:szCs w:val="24"/>
-        </w:rPr>
-        <w:t>. Waking up.</w:t>
-      </w:r>
-    </w:p>
-    <w:p>
-      <w:pPr>
-        <w:rPr>
-          <w:rFonts w:ascii="Courier New" w:hAnsi="Courier New" w:cs="Courier New"/>
-          <w:sz w:val="24"/>
-          <w:szCs w:val="24"/>
-        </w:rPr>
-      </w:pPr>
-      <w:r>
-        <w:rPr>
-          <w:rFonts w:ascii="Courier New" w:hAnsi="Courier New" w:cs="Courier New"/>
-          <w:sz w:val="24"/>
-          <w:szCs w:val="24"/>
-        </w:rPr>
-        <w:t>9am</w:t>
-      </w:r>
-      <w:r>
-        <w:rPr>
-          <w:rFonts w:ascii="Courier New" w:hAnsi="Courier New" w:cs="Courier New"/>
-          <w:sz w:val="24"/>
-          <w:szCs w:val="24"/>
-        </w:rPr>
-        <w:t xml:space="preserve"> - </w:t>
-      </w:r>
-      <w:r>
-        <w:rPr>
-          <w:rFonts w:ascii="Courier New" w:hAnsi="Courier New" w:cs="Courier New"/>
-          <w:sz w:val="24"/>
-          <w:szCs w:val="24"/>
-        </w:rPr>
-        <w:t xml:space="preserve">You wake up and get dressed. </w:t>
-      </w:r>
-      <w:r>
-        <w:rPr>
-          <w:rFonts w:ascii="Courier New" w:hAnsi="Courier New" w:cs="Courier New"/>
-          <w:sz w:val="24"/>
-          <w:szCs w:val="24"/>
-        </w:rPr>
-        <w:t>Your phone is ringing. Marcus</w:t>
-      </w:r>
-      <w:r>
-        <w:rPr>
-          <w:rFonts w:ascii="Courier New" w:hAnsi="Courier New" w:cs="Courier New"/>
-          <w:sz w:val="24"/>
-          <w:szCs w:val="24"/>
-        </w:rPr>
-        <w:t xml:space="preserve">, your best friend, </w:t>
-      </w:r>
-      <w:r>
-        <w:rPr>
-          <w:rFonts w:ascii="Courier New" w:hAnsi="Courier New" w:cs="Courier New"/>
-          <w:sz w:val="24"/>
-          <w:szCs w:val="24"/>
-        </w:rPr>
-        <w:t xml:space="preserve">is calling you. </w:t>
-      </w:r>
-    </w:p>
-    <w:p>
-      <w:pPr>
-        <w:pStyle w:val="ListParagraph"/>
-        <w:numPr>
-          <w:ilvl w:val="0"/>
-          <w:numId w:val="4"/>
-        </w:numPr>
-        <w:rPr>
-          <w:rFonts w:ascii="Courier New" w:hAnsi="Courier New" w:cs="Courier New"/>
-          <w:sz w:val="24"/>
-          <w:szCs w:val="24"/>
-        </w:rPr>
-      </w:pPr>
-      <w:r>
-        <w:rPr>
-          <w:rFonts w:ascii="Courier New" w:hAnsi="Courier New" w:cs="Courier New"/>
-          <w:sz w:val="24"/>
-          <w:szCs w:val="24"/>
-        </w:rPr>
-        <w:t>You answer it. “Hey, don’t forget our celebration practice for today!</w:t>
-      </w:r>
-      <w:r>
-        <w:rPr>
-          <w:rFonts w:ascii="Courier New" w:hAnsi="Courier New" w:cs="Courier New"/>
-          <w:sz w:val="24"/>
-          <w:szCs w:val="24"/>
-        </w:rPr>
-        <w:t xml:space="preserve"> Remember, whoever is Valedictorian gets a cake </w:t>
-      </w:r>
-      <w:r>
-        <w:rPr>
-          <w:rFonts w:ascii="Courier New" w:hAnsi="Courier New" w:cs="Courier New"/>
-          <w:sz w:val="24"/>
-          <w:szCs w:val="24"/>
-        </w:rPr>
-        <w:lastRenderedPageBreak/>
-        <w:t>from the other person! See you at our spot behind the gym at 2pm!”</w:t>
-      </w:r>
-    </w:p>
-    <w:p>
-      <w:pPr>
-        <w:pStyle w:val="ListParagraph"/>
-        <w:numPr>
-          <w:ilvl w:val="0"/>
-          <w:numId w:val="4"/>
-        </w:numPr>
-        <w:rPr>
-          <w:rFonts w:ascii="Courier New" w:hAnsi="Courier New" w:cs="Courier New"/>
-          <w:sz w:val="24"/>
-          <w:szCs w:val="24"/>
-        </w:rPr>
-      </w:pPr>
-      <w:r>
-        <w:rPr>
-          <w:rFonts w:ascii="Courier New" w:hAnsi="Courier New" w:cs="Courier New"/>
-          <w:sz w:val="24"/>
-          <w:szCs w:val="24"/>
-        </w:rPr>
-        <w:t>You can choose to get dressed (player gets to select their T-shirt colour here)</w:t>
-      </w:r>
-    </w:p>
-    <w:p>
-      <w:pPr>
-        <w:pStyle w:val="ListParagraph"/>
-        <w:numPr>
-          <w:ilvl w:val="0"/>
-          <w:numId w:val="4"/>
-        </w:numPr>
-        <w:rPr>
-          <w:rFonts w:ascii="Courier New" w:hAnsi="Courier New" w:cs="Courier New"/>
-          <w:sz w:val="24"/>
-          <w:szCs w:val="24"/>
-        </w:rPr>
-      </w:pPr>
-      <w:r>
-        <w:rPr>
-          <w:rFonts w:ascii="Courier New" w:hAnsi="Courier New" w:cs="Courier New"/>
-          <w:sz w:val="24"/>
-          <w:szCs w:val="24"/>
-        </w:rPr>
-        <w:t>You head out the door.</w:t>
-      </w:r>
-    </w:p>
-    <w:p>
-      <w:pPr>
-        <w:rPr>
-          <w:rFonts w:ascii="Courier New" w:hAnsi="Courier New" w:cs="Courier New"/>
-          <w:sz w:val="24"/>
-          <w:szCs w:val="24"/>
-        </w:rPr>
-      </w:pPr>
-    </w:p>
-    <w:p>
-      <w:pPr>
-        <w:rPr>
-          <w:rFonts w:ascii="Courier New" w:hAnsi="Courier New" w:cs="Courier New"/>
-          <w:sz w:val="24"/>
-          <w:szCs w:val="24"/>
-        </w:rPr>
-      </w:pPr>
-      <w:r>
-        <w:rPr>
-          <w:rFonts w:ascii="Courier New" w:hAnsi="Courier New" w:cs="Courier New"/>
-          <w:b/>
-          <w:bCs/>
-          <w:sz w:val="24"/>
-          <w:szCs w:val="24"/>
-        </w:rPr>
-        <w:t xml:space="preserve">Morning. Dorm Hallway. </w:t>
-      </w:r>
-    </w:p>
-    <w:p>
-      <w:pPr>
-        <w:rPr>
-          <w:rFonts w:ascii="Courier New" w:hAnsi="Courier New" w:cs="Courier New"/>
-          <w:sz w:val="24"/>
-          <w:szCs w:val="24"/>
-        </w:rPr>
-      </w:pPr>
-    </w:p>
-    <w:p>
-      <w:pPr>
-        <w:rPr>
-          <w:rFonts w:ascii="Courier New" w:hAnsi="Courier New" w:cs="Courier New"/>
-          <w:sz w:val="24"/>
-          <w:szCs w:val="24"/>
-        </w:rPr>
-      </w:pPr>
-      <w:r>
-        <w:rPr>
-          <w:rFonts w:ascii="Courier New" w:hAnsi="Courier New" w:cs="Courier New"/>
-          <w:sz w:val="24"/>
-          <w:szCs w:val="24"/>
-        </w:rPr>
-        <w:t>10am – eat breakfast with the teachers as they discuss graduation today. M. Melufas, chemistry teacher, mentions how he had a very exhausting night yesterday and lost his keys to his laboratory.</w:t>
-      </w:r>
-    </w:p>
-    <w:p>
-      <w:pPr>
-        <w:rPr>
-          <w:rFonts w:ascii="Courier New" w:hAnsi="Courier New" w:cs="Courier New"/>
-          <w:sz w:val="24"/>
-          <w:szCs w:val="24"/>
-        </w:rPr>
-      </w:pPr>
-    </w:p>
-    <w:p>
-      <w:pPr>
-        <w:rPr>
-          <w:rFonts w:ascii="Courier New" w:hAnsi="Courier New" w:cs="Courier New"/>
-          <w:sz w:val="24"/>
-          <w:szCs w:val="24"/>
-        </w:rPr>
-      </w:pPr>
-      <w:r>
-        <w:rPr>
-          <w:rFonts w:ascii="Courier New" w:hAnsi="Courier New" w:cs="Courier New"/>
-          <w:sz w:val="24"/>
-          <w:szCs w:val="24"/>
-        </w:rPr>
-        <w:t xml:space="preserve">12pm – eating lunch. M. Dragoris mentions how he built this amazing robot arm that can be programmed to do things at a specific time. </w:t>
-      </w:r>
-    </w:p>
-    <w:p>
-      <w:pPr>
-        <w:rPr>
-          <w:rFonts w:ascii="Courier New" w:hAnsi="Courier New" w:cs="Courier New"/>
-          <w:sz w:val="24"/>
-          <w:szCs w:val="24"/>
-        </w:rPr>
-      </w:pPr>
-    </w:p>
-    <w:p>
-      <w:pPr>
-        <w:rPr>
-          <w:rFonts w:ascii="Courier New" w:hAnsi="Courier New" w:cs="Courier New"/>
-          <w:sz w:val="24"/>
-          <w:szCs w:val="24"/>
-        </w:rPr>
-      </w:pPr>
-      <w:r>
-        <w:rPr>
-          <w:rFonts w:ascii="Courier New" w:hAnsi="Courier New" w:cs="Courier New"/>
-          <w:sz w:val="24"/>
-          <w:szCs w:val="24"/>
-        </w:rPr>
-        <w:t xml:space="preserve">The laboratory door is open, find the keys on the secret passageway. </w:t>
-      </w:r>
-    </w:p>
-    <w:p>
-      <w:pPr>
-        <w:rPr>
-          <w:rFonts w:ascii="Courier New" w:hAnsi="Courier New" w:cs="Courier New"/>
-          <w:sz w:val="24"/>
-          <w:szCs w:val="24"/>
-        </w:rPr>
-      </w:pPr>
-    </w:p>
-    <w:p>
-      <w:pPr>
-        <w:rPr>
-          <w:rFonts w:ascii="Courier New" w:hAnsi="Courier New" w:cs="Courier New"/>
-          <w:sz w:val="24"/>
-          <w:szCs w:val="24"/>
-        </w:rPr>
-      </w:pPr>
-      <w:r>
-        <w:rPr>
-          <w:rFonts w:ascii="Courier New" w:hAnsi="Courier New" w:cs="Courier New"/>
-          <w:sz w:val="24"/>
-          <w:szCs w:val="24"/>
-        </w:rPr>
-        <w:t xml:space="preserve">4:25 </w:t>
-      </w:r>
-      <w:r>
-        <w:rPr>
-          <w:rFonts w:ascii="Courier New" w:hAnsi="Courier New" w:cs="Courier New"/>
-          <w:sz w:val="24"/>
-          <w:szCs w:val="24"/>
-        </w:rPr>
-        <w:t>–</w:t>
-      </w:r>
-      <w:r>
-        <w:rPr>
-          <w:rFonts w:ascii="Courier New" w:hAnsi="Courier New" w:cs="Courier New"/>
-          <w:sz w:val="24"/>
-          <w:szCs w:val="24"/>
-        </w:rPr>
-        <w:t xml:space="preserve"> </w:t>
-      </w:r>
-      <w:r>
-        <w:rPr>
-          <w:rFonts w:ascii="Courier New" w:hAnsi="Courier New" w:cs="Courier New"/>
-          <w:sz w:val="24"/>
-          <w:szCs w:val="24"/>
-        </w:rPr>
-        <w:t xml:space="preserve">Security guard leaves the doors to the lower level after he pre-programmed the robot arms and left the proper substances. </w:t>
-      </w:r>
-    </w:p>
-    <w:p>
-      <w:pPr>
-        <w:rPr>
-          <w:rFonts w:ascii="Courier New" w:hAnsi="Courier New" w:cs="Courier New"/>
-          <w:sz w:val="24"/>
-          <w:szCs w:val="24"/>
-        </w:rPr>
-      </w:pPr>
-    </w:p>
-    <w:p>
-      <w:pPr>
-        <w:rPr>
-          <w:rFonts w:ascii="Courier New" w:hAnsi="Courier New" w:cs="Courier New"/>
-          <w:sz w:val="24"/>
-          <w:szCs w:val="24"/>
-        </w:rPr>
-      </w:pPr>
-      <w:r>
-        <w:rPr>
-          <w:rFonts w:ascii="Courier New" w:hAnsi="Courier New" w:cs="Courier New"/>
-          <w:sz w:val="24"/>
-          <w:szCs w:val="24"/>
-        </w:rPr>
-        <w:t xml:space="preserve">4:30pm – Explosions happens. </w:t>
-      </w:r>
-    </w:p>
-    <w:bookmarkEnd w:id="0"/>
-    <w:p>
-      <w:pPr>
-        <w:rPr>
-          <w:rFonts w:ascii="Courier New" w:hAnsi="Courier New" w:cs="Courier New"/>
-          <w:b/>
-          <w:bCs/>
-          <w:sz w:val="24"/>
-          <w:szCs w:val="24"/>
-        </w:rPr>
-      </w:pPr>
-    </w:p>
-    <w:p>
-      <w:pPr>
-        <w:rPr>
-          <w:rFonts w:ascii="Courier New" w:hAnsi="Courier New" w:cs="Courier New"/>
-          <w:sz w:val="24"/>
-          <w:szCs w:val="24"/>
-        </w:rPr>
-      </w:pPr>
-      <w:r>
-        <w:rPr>
-          <w:rFonts w:ascii="Courier New" w:hAnsi="Courier New" w:cs="Courier New"/>
-          <w:b/>
-          <w:bCs/>
-          <w:sz w:val="24"/>
-          <w:szCs w:val="24"/>
-        </w:rPr>
-        <w:t>Explosions</w:t>
+          <w:b/>
+          <w:bCs/>
+          <w:sz w:val="24"/>
+          <w:szCs w:val="24"/>
+        </w:rPr>
+      </w:pPr>
+    </w:p>
+    <w:p>
+      <w:pPr>
+        <w:rPr>
+          <w:rFonts w:ascii="Courier New" w:hAnsi="Courier New" w:cs="Courier New"/>
+          <w:sz w:val="24"/>
+          <w:szCs w:val="24"/>
+        </w:rPr>
+      </w:pPr>
+      <w:r>
+        <w:rPr>
+          <w:rFonts w:ascii="Courier New" w:hAnsi="Courier New" w:cs="Courier New"/>
+          <w:b/>
+          <w:bCs/>
+          <w:sz w:val="24"/>
+          <w:szCs w:val="24"/>
+        </w:rPr>
+        <w:t>The explosion</w:t>
       </w:r>
     </w:p>
     <w:p>
@@ -2827,15 +2849,69 @@
           <w:sz w:val="24"/>
           <w:szCs w:val="24"/>
         </w:rPr>
-        <w:t xml:space="preserve"> (Substance A) inside a jug attached to an robot arm (belongs to M. Dragoris). The</w:t>
-      </w:r>
-      <w:r>
-        <w:rPr>
-          <w:rFonts w:ascii="Courier New" w:hAnsi="Courier New" w:cs="Courier New"/>
-          <w:sz w:val="24"/>
-          <w:szCs w:val="24"/>
-        </w:rPr>
-        <w:t xml:space="preserve"> automatic arm (on a rolley) is programmed at the cue</w:t>
+        <w:t xml:space="preserve"> (Substance A) inside a jug attached to </w:t>
+      </w:r>
+      <w:proofErr w:type="gramStart"/>
+      <w:r>
+        <w:rPr>
+          <w:rFonts w:ascii="Courier New" w:hAnsi="Courier New" w:cs="Courier New"/>
+          <w:sz w:val="24"/>
+          <w:szCs w:val="24"/>
+        </w:rPr>
+        <w:t>an</w:t>
+      </w:r>
+      <w:proofErr w:type="gramEnd"/>
+      <w:r>
+        <w:rPr>
+          <w:rFonts w:ascii="Courier New" w:hAnsi="Courier New" w:cs="Courier New"/>
+          <w:sz w:val="24"/>
+          <w:szCs w:val="24"/>
+        </w:rPr>
+        <w:t xml:space="preserve"> robot arm (belongs to M. </w:t>
+      </w:r>
+      <w:proofErr w:type="spellStart"/>
+      <w:r>
+        <w:rPr>
+          <w:rFonts w:ascii="Courier New" w:hAnsi="Courier New" w:cs="Courier New"/>
+          <w:sz w:val="24"/>
+          <w:szCs w:val="24"/>
+        </w:rPr>
+        <w:t>Dragoris</w:t>
+      </w:r>
+      <w:proofErr w:type="spellEnd"/>
+      <w:r>
+        <w:rPr>
+          <w:rFonts w:ascii="Courier New" w:hAnsi="Courier New" w:cs="Courier New"/>
+          <w:sz w:val="24"/>
+          <w:szCs w:val="24"/>
+        </w:rPr>
+        <w:t>). The</w:t>
+      </w:r>
+      <w:r>
+        <w:rPr>
+          <w:rFonts w:ascii="Courier New" w:hAnsi="Courier New" w:cs="Courier New"/>
+          <w:sz w:val="24"/>
+          <w:szCs w:val="24"/>
+        </w:rPr>
+        <w:t xml:space="preserve"> automatic arm (on a </w:t>
+      </w:r>
+      <w:proofErr w:type="spellStart"/>
+      <w:r>
+        <w:rPr>
+          <w:rFonts w:ascii="Courier New" w:hAnsi="Courier New" w:cs="Courier New"/>
+          <w:sz w:val="24"/>
+          <w:szCs w:val="24"/>
+        </w:rPr>
+        <w:t>rolley</w:t>
+      </w:r>
+      <w:proofErr w:type="spellEnd"/>
+      <w:r>
+        <w:rPr>
+          <w:rFonts w:ascii="Courier New" w:hAnsi="Courier New" w:cs="Courier New"/>
+          <w:sz w:val="24"/>
+          <w:szCs w:val="24"/>
+        </w:rPr>
+        <w:t>) is programmed at the cue</w:t>
       </w:r>
       <w:r>
         <w:rPr>
@@ -3207,6 +3283,7 @@
           <w:szCs w:val="24"/>
         </w:rPr>
       </w:pPr>
+      <w:proofErr w:type="gramStart"/>
       <w:r>
         <w:rPr>
           <w:rFonts w:ascii="Courier New" w:hAnsi="Courier New" w:cs="Courier New"/>
@@ -3215,13 +3292,32 @@
         </w:rPr>
         <w:t>Strong smell,</w:t>
       </w:r>
-      <w:r>
-        <w:rPr>
-          <w:rFonts w:ascii="Courier New" w:hAnsi="Courier New" w:cs="Courier New"/>
-          <w:sz w:val="24"/>
-          <w:szCs w:val="24"/>
-        </w:rPr>
-        <w:t xml:space="preserve"> causes vertiligo and episodes of psychotic reactions when ingested</w:t>
+      <w:proofErr w:type="gramEnd"/>
+      <w:r>
+        <w:rPr>
+          <w:rFonts w:ascii="Courier New" w:hAnsi="Courier New" w:cs="Courier New"/>
+          <w:sz w:val="24"/>
+          <w:szCs w:val="24"/>
+        </w:rPr>
+        <w:t xml:space="preserve"> causes </w:t>
+      </w:r>
+      <w:proofErr w:type="spellStart"/>
+      <w:r>
+        <w:rPr>
+          <w:rFonts w:ascii="Courier New" w:hAnsi="Courier New" w:cs="Courier New"/>
+          <w:sz w:val="24"/>
+          <w:szCs w:val="24"/>
+        </w:rPr>
+        <w:t>vertiligo</w:t>
+      </w:r>
+      <w:proofErr w:type="spellEnd"/>
+      <w:r>
+        <w:rPr>
+          <w:rFonts w:ascii="Courier New" w:hAnsi="Courier New" w:cs="Courier New"/>
+          <w:sz w:val="24"/>
+          <w:szCs w:val="24"/>
+        </w:rPr>
+        <w:t xml:space="preserve"> and episodes of psychotic reactions when ingested</w:t>
       </w:r>
       <w:r>
         <w:rPr>
@@ -3391,7 +3487,25 @@
           <w:sz w:val="24"/>
           <w:szCs w:val="24"/>
         </w:rPr>
-        <w:t>Causes dizziness and confusion, anesthesiant that causes paralysis.</w:t>
+        <w:t xml:space="preserve">Causes dizziness and confusion, </w:t>
+      </w:r>
+      <w:proofErr w:type="spellStart"/>
+      <w:r>
+        <w:rPr>
+          <w:rFonts w:ascii="Courier New" w:hAnsi="Courier New" w:cs="Courier New"/>
+          <w:sz w:val="24"/>
+          <w:szCs w:val="24"/>
+        </w:rPr>
+        <w:t>anesthesiant</w:t>
+      </w:r>
+      <w:proofErr w:type="spellEnd"/>
+      <w:r>
+        <w:rPr>
+          <w:rFonts w:ascii="Courier New" w:hAnsi="Courier New" w:cs="Courier New"/>
+          <w:sz w:val="24"/>
+          <w:szCs w:val="24"/>
+        </w:rPr>
+        <w:t xml:space="preserve"> that causes paralysis.</w:t>
       </w:r>
     </w:p>
     <w:p>

</xml_diff>